<commit_message>
correcion final del proyecto base favor leer y retroalimentar
</commit_message>
<xml_diff>
--- a/jorge2/Desarrollo de aplicativo web correcciones.docx
+++ b/jorge2/Desarrollo de aplicativo web correcciones.docx
@@ -19,6 +19,15 @@
           <w:sz w:val="24"/>
           <w:szCs w:val="24"/>
         </w:rPr>
+        <w:t xml:space="preserve"> </w:t>
+      </w:r>
+      <w:r>
+        <w:rPr>
+          <w:rFonts w:ascii="Arial" w:hAnsi="Arial" w:cs="Arial"/>
+          <w:b/>
+          <w:sz w:val="24"/>
+          <w:szCs w:val="24"/>
+        </w:rPr>
         <w:t xml:space="preserve">                               </w:t>
       </w:r>
       <w:r>
@@ -479,7 +488,7 @@
           <w:sz w:val="24"/>
           <w:szCs w:val="24"/>
         </w:rPr>
-        <w:t>Tecnico</w:t>
+        <w:t>Técnico</w:t>
       </w:r>
     </w:p>
     <w:p>
@@ -3711,21 +3720,11 @@
     <w:p>
       <w:pPr>
         <w:pStyle w:val="Prrafodelista"/>
-        <w:jc w:val="both"/>
-        <w:rPr>
-          <w:rFonts w:ascii="Arial" w:hAnsi="Arial" w:cs="Arial"/>
-          <w:bCs/>
-          <w:sz w:val="24"/>
-          <w:szCs w:val="24"/>
-        </w:rPr>
-      </w:pPr>
-    </w:p>
-    <w:p>
-      <w:pPr>
-        <w:pStyle w:val="Prrafodelista"/>
-        <w:jc w:val="both"/>
-        <w:rPr>
-          <w:rFonts w:ascii="Arial" w:hAnsi="Arial" w:cs="Arial"/>
+        <w:ind w:left="0"/>
+        <w:jc w:val="both"/>
+        <w:rPr>
+          <w:rFonts w:ascii="Arial" w:hAnsi="Arial" w:cs="Arial"/>
+          <w:b/>
           <w:bCs/>
           <w:sz w:val="24"/>
           <w:szCs w:val="24"/>
@@ -3742,81 +3741,29 @@
         <w:jc w:val="both"/>
         <w:rPr>
           <w:rFonts w:ascii="Arial" w:hAnsi="Arial" w:cs="Arial"/>
-          <w:bCs/>
-          <w:sz w:val="24"/>
-          <w:szCs w:val="24"/>
-        </w:rPr>
-      </w:pPr>
-      <w:r>
-        <w:rPr>
-          <w:rFonts w:ascii="Arial" w:hAnsi="Arial" w:cs="Arial"/>
-          <w:bCs/>
-          <w:sz w:val="24"/>
-          <w:szCs w:val="24"/>
-        </w:rPr>
-        <w:t xml:space="preserve">El aplicativo debe contar con una </w:t>
-      </w:r>
-      <w:r>
-        <w:rPr>
-          <w:rFonts w:ascii="Arial" w:hAnsi="Arial" w:cs="Arial"/>
-          <w:bCs/>
-          <w:sz w:val="24"/>
-          <w:szCs w:val="24"/>
-        </w:rPr>
-        <w:t>p</w:t>
-      </w:r>
-      <w:r>
-        <w:rPr>
-          <w:rFonts w:ascii="Arial" w:hAnsi="Arial" w:cs="Arial"/>
-          <w:bCs/>
-          <w:sz w:val="24"/>
-          <w:szCs w:val="24"/>
-        </w:rPr>
-        <w:t>asarela de productos</w:t>
-      </w:r>
-      <w:r>
-        <w:rPr>
-          <w:rFonts w:ascii="Arial" w:hAnsi="Arial" w:cs="Arial"/>
-          <w:bCs/>
-          <w:sz w:val="24"/>
-          <w:szCs w:val="24"/>
-        </w:rPr>
-        <w:t xml:space="preserve"> que muestre </w:t>
-      </w:r>
-      <w:r>
-        <w:rPr>
-          <w:rFonts w:ascii="Arial" w:hAnsi="Arial" w:cs="Arial"/>
-          <w:bCs/>
-          <w:sz w:val="24"/>
-          <w:szCs w:val="24"/>
-        </w:rPr>
-        <w:t xml:space="preserve">la disponibilidad del mismo con su </w:t>
-      </w:r>
-      <w:r>
-        <w:rPr>
-          <w:rFonts w:ascii="Arial" w:hAnsi="Arial" w:cs="Arial"/>
-          <w:bCs/>
-          <w:sz w:val="24"/>
-          <w:szCs w:val="24"/>
-        </w:rPr>
-        <w:t>descripción.</w:t>
-      </w:r>
-      <w:r>
-        <w:rPr>
-          <w:rFonts w:ascii="Arial" w:hAnsi="Arial" w:cs="Arial"/>
-          <w:bCs/>
-          <w:sz w:val="24"/>
-          <w:szCs w:val="24"/>
-        </w:rPr>
-        <w:t xml:space="preserve"> </w:t>
-      </w:r>
-    </w:p>
-    <w:p>
-      <w:pPr>
-        <w:pStyle w:val="Prrafodelista"/>
-        <w:jc w:val="both"/>
-        <w:rPr>
-          <w:rFonts w:ascii="Arial" w:hAnsi="Arial" w:cs="Arial"/>
+          <w:b/>
+          <w:sz w:val="24"/>
+          <w:szCs w:val="24"/>
+        </w:rPr>
+      </w:pPr>
+      <w:r>
+        <w:rPr>
+          <w:rFonts w:ascii="Arial" w:hAnsi="Arial" w:cs="Arial"/>
+          <w:bCs/>
+          <w:sz w:val="24"/>
+          <w:szCs w:val="24"/>
+        </w:rPr>
+        <w:t>El aplicativo web debe tener la opción de registro para entrar al aplicativo como productor o cliente, y un botón de ingreso para quienes ya están registrado en la plataforma.</w:t>
+      </w:r>
+    </w:p>
+    <w:p>
+      <w:pPr>
+        <w:pStyle w:val="Prrafodelista"/>
+        <w:ind w:left="0"/>
+        <w:jc w:val="both"/>
+        <w:rPr>
+          <w:rFonts w:ascii="Arial" w:hAnsi="Arial" w:cs="Arial"/>
+          <w:b/>
           <w:bCs/>
           <w:sz w:val="24"/>
           <w:szCs w:val="24"/>
@@ -3833,55 +3780,27 @@
         <w:jc w:val="both"/>
         <w:rPr>
           <w:rFonts w:ascii="Arial" w:hAnsi="Arial" w:cs="Arial"/>
-          <w:bCs/>
-          <w:sz w:val="24"/>
-          <w:szCs w:val="24"/>
-        </w:rPr>
-      </w:pPr>
-      <w:r>
-        <w:rPr>
-          <w:rFonts w:ascii="Arial" w:hAnsi="Arial" w:cs="Arial"/>
-          <w:bCs/>
-          <w:sz w:val="24"/>
-          <w:szCs w:val="24"/>
-        </w:rPr>
-        <w:t>El aplicativo debe contar con un carrito de compra</w:t>
-      </w:r>
-      <w:r>
-        <w:rPr>
-          <w:rFonts w:ascii="Arial" w:hAnsi="Arial" w:cs="Arial"/>
-          <w:bCs/>
-          <w:sz w:val="24"/>
-          <w:szCs w:val="24"/>
-        </w:rPr>
-        <w:t xml:space="preserve">s para que los usuarios puedan </w:t>
-      </w:r>
-      <w:r>
-        <w:rPr>
-          <w:rFonts w:ascii="Arial" w:hAnsi="Arial" w:cs="Arial"/>
-          <w:bCs/>
-          <w:sz w:val="24"/>
-          <w:szCs w:val="24"/>
-        </w:rPr>
-        <w:t>sumar más de un producto a la vez en su compra</w:t>
-      </w:r>
-      <w:r>
-        <w:rPr>
-          <w:rFonts w:ascii="Arial" w:hAnsi="Arial" w:cs="Arial"/>
-          <w:bCs/>
-          <w:sz w:val="24"/>
-          <w:szCs w:val="24"/>
-        </w:rPr>
-        <w:t>.</w:t>
-      </w:r>
-    </w:p>
-    <w:p>
-      <w:pPr>
-        <w:pStyle w:val="Prrafodelista"/>
-        <w:jc w:val="both"/>
-        <w:rPr>
-          <w:rFonts w:ascii="Arial" w:hAnsi="Arial" w:cs="Arial"/>
-          <w:bCs/>
+          <w:b/>
+          <w:sz w:val="24"/>
+          <w:szCs w:val="24"/>
+        </w:rPr>
+      </w:pPr>
+      <w:r>
+        <w:rPr>
+          <w:rFonts w:ascii="Arial" w:hAnsi="Arial" w:cs="Arial"/>
+          <w:bCs/>
+          <w:sz w:val="24"/>
+          <w:szCs w:val="24"/>
+        </w:rPr>
+        <w:t>El aplicativo web debe tener una pasarela de productos con su respectiva descripción y precio.</w:t>
+      </w:r>
+    </w:p>
+    <w:p>
+      <w:pPr>
+        <w:pStyle w:val="Prrafodelista"/>
+        <w:rPr>
+          <w:rFonts w:ascii="Arial" w:hAnsi="Arial" w:cs="Arial"/>
+          <w:b/>
           <w:sz w:val="24"/>
           <w:szCs w:val="24"/>
         </w:rPr>
@@ -3897,58 +3816,28 @@
         <w:jc w:val="both"/>
         <w:rPr>
           <w:rFonts w:ascii="Arial" w:hAnsi="Arial" w:cs="Arial"/>
-          <w:bCs/>
-          <w:sz w:val="24"/>
-          <w:szCs w:val="24"/>
-        </w:rPr>
-      </w:pPr>
-      <w:r>
-        <w:rPr>
-          <w:rFonts w:ascii="Arial" w:hAnsi="Arial" w:cs="Arial"/>
-          <w:bCs/>
-          <w:sz w:val="24"/>
-          <w:szCs w:val="24"/>
-        </w:rPr>
-        <w:t>El aplicativo debe contar con un</w:t>
-      </w:r>
-      <w:r>
-        <w:rPr>
-          <w:rFonts w:ascii="Arial" w:hAnsi="Arial" w:cs="Arial"/>
-          <w:bCs/>
-          <w:sz w:val="24"/>
-          <w:szCs w:val="24"/>
-        </w:rPr>
-        <w:t xml:space="preserve"> checkuot </w:t>
-      </w:r>
-      <w:r>
-        <w:rPr>
-          <w:rFonts w:ascii="Arial" w:hAnsi="Arial" w:cs="Arial"/>
-          <w:bCs/>
-          <w:sz w:val="24"/>
-          <w:szCs w:val="24"/>
-        </w:rPr>
-        <w:t>en donde podrán los usuarios gestionar sus pagos de manera virtual.</w:t>
-      </w:r>
-    </w:p>
-    <w:p>
-      <w:pPr>
-        <w:pStyle w:val="Prrafodelista"/>
-        <w:jc w:val="both"/>
-        <w:rPr>
-          <w:rFonts w:ascii="Arial" w:hAnsi="Arial" w:cs="Arial"/>
-          <w:bCs/>
-          <w:sz w:val="24"/>
-          <w:szCs w:val="24"/>
-        </w:rPr>
-      </w:pPr>
-    </w:p>
-    <w:p>
-      <w:pPr>
-        <w:pStyle w:val="Prrafodelista"/>
-        <w:jc w:val="both"/>
-        <w:rPr>
-          <w:rFonts w:ascii="Arial" w:hAnsi="Arial" w:cs="Arial"/>
-          <w:bCs/>
+          <w:b/>
+          <w:sz w:val="24"/>
+          <w:szCs w:val="24"/>
+        </w:rPr>
+      </w:pPr>
+      <w:r>
+        <w:rPr>
+          <w:rFonts w:ascii="Arial" w:hAnsi="Arial" w:cs="Arial"/>
+          <w:bCs/>
+          <w:sz w:val="24"/>
+          <w:szCs w:val="24"/>
+        </w:rPr>
+        <w:t>El aplicativo web debe tener una opción de búsqueda para que el cliente pueda encontrar un producto especifico.</w:t>
+      </w:r>
+    </w:p>
+    <w:p>
+      <w:pPr>
+        <w:pStyle w:val="Prrafodelista"/>
+        <w:jc w:val="both"/>
+        <w:rPr>
+          <w:rFonts w:ascii="Arial" w:hAnsi="Arial" w:cs="Arial"/>
+          <w:b/>
           <w:sz w:val="24"/>
           <w:szCs w:val="24"/>
         </w:rPr>
@@ -3964,100 +3853,28 @@
         <w:jc w:val="both"/>
         <w:rPr>
           <w:rFonts w:ascii="Arial" w:hAnsi="Arial" w:cs="Arial"/>
-          <w:bCs/>
-          <w:sz w:val="24"/>
-          <w:szCs w:val="24"/>
-        </w:rPr>
-      </w:pPr>
-      <w:r>
-        <w:rPr>
-          <w:rFonts w:ascii="Arial" w:hAnsi="Arial" w:cs="Arial"/>
-          <w:bCs/>
-          <w:sz w:val="24"/>
-          <w:szCs w:val="24"/>
-        </w:rPr>
-        <w:t>El aplicativo debe contar con un</w:t>
-      </w:r>
-      <w:r>
-        <w:rPr>
-          <w:rFonts w:ascii="Arial" w:hAnsi="Arial" w:cs="Arial"/>
-          <w:bCs/>
-          <w:sz w:val="24"/>
-          <w:szCs w:val="24"/>
-        </w:rPr>
-        <w:t xml:space="preserve"> perfil</w:t>
-      </w:r>
-      <w:r>
-        <w:rPr>
-          <w:rFonts w:ascii="Arial" w:hAnsi="Arial" w:cs="Arial"/>
-          <w:bCs/>
-          <w:sz w:val="24"/>
-          <w:szCs w:val="24"/>
-        </w:rPr>
-        <w:t xml:space="preserve"> para cada usuario y productor</w:t>
-      </w:r>
-      <w:r>
-        <w:rPr>
-          <w:rFonts w:ascii="Arial" w:hAnsi="Arial" w:cs="Arial"/>
-          <w:bCs/>
-          <w:sz w:val="24"/>
-          <w:szCs w:val="24"/>
-        </w:rPr>
-        <w:t xml:space="preserve"> e</w:t>
-      </w:r>
-      <w:r>
-        <w:rPr>
-          <w:rFonts w:ascii="Arial" w:hAnsi="Arial" w:cs="Arial"/>
-          <w:bCs/>
-          <w:sz w:val="24"/>
-          <w:szCs w:val="24"/>
-        </w:rPr>
-        <w:t>n donde</w:t>
-      </w:r>
-      <w:r>
-        <w:rPr>
-          <w:rFonts w:ascii="Arial" w:hAnsi="Arial" w:cs="Arial"/>
-          <w:bCs/>
-          <w:sz w:val="24"/>
-          <w:szCs w:val="24"/>
-        </w:rPr>
-        <w:t xml:space="preserve"> pueda actualizar sus datos </w:t>
-      </w:r>
-      <w:r>
-        <w:rPr>
-          <w:rFonts w:ascii="Arial" w:hAnsi="Arial" w:cs="Arial"/>
-          <w:bCs/>
-          <w:sz w:val="24"/>
-          <w:szCs w:val="24"/>
-        </w:rPr>
-        <w:t>de información importantes para cada perfil</w:t>
-      </w:r>
-      <w:r>
-        <w:rPr>
-          <w:rFonts w:ascii="Arial" w:hAnsi="Arial" w:cs="Arial"/>
-          <w:bCs/>
-          <w:sz w:val="24"/>
-          <w:szCs w:val="24"/>
-        </w:rPr>
-        <w:t xml:space="preserve"> como datos personales o de contacto</w:t>
-      </w:r>
-      <w:r>
-        <w:rPr>
-          <w:rFonts w:ascii="Arial" w:hAnsi="Arial" w:cs="Arial"/>
-          <w:bCs/>
-          <w:sz w:val="24"/>
-          <w:szCs w:val="24"/>
-        </w:rPr>
-        <w:t>.</w:t>
-      </w:r>
-    </w:p>
-    <w:p>
-      <w:pPr>
-        <w:pStyle w:val="Prrafodelista"/>
-        <w:jc w:val="both"/>
-        <w:rPr>
-          <w:rFonts w:ascii="Arial" w:hAnsi="Arial" w:cs="Arial"/>
-          <w:bCs/>
+          <w:b/>
+          <w:sz w:val="24"/>
+          <w:szCs w:val="24"/>
+        </w:rPr>
+      </w:pPr>
+      <w:r>
+        <w:rPr>
+          <w:rFonts w:ascii="Arial" w:hAnsi="Arial" w:cs="Arial"/>
+          <w:bCs/>
+          <w:sz w:val="24"/>
+          <w:szCs w:val="24"/>
+        </w:rPr>
+        <w:t>Cada producto dentro del aplicativo web debe tener un botón de compra o añadir a carrito.</w:t>
+      </w:r>
+    </w:p>
+    <w:p>
+      <w:pPr>
+        <w:pStyle w:val="Prrafodelista"/>
+        <w:jc w:val="both"/>
+        <w:rPr>
+          <w:rFonts w:ascii="Arial" w:hAnsi="Arial" w:cs="Arial"/>
+          <w:b/>
           <w:sz w:val="24"/>
           <w:szCs w:val="24"/>
         </w:rPr>
@@ -4073,37 +3890,38 @@
         <w:jc w:val="both"/>
         <w:rPr>
           <w:rFonts w:ascii="Arial" w:hAnsi="Arial" w:cs="Arial"/>
-          <w:bCs/>
-          <w:sz w:val="24"/>
-          <w:szCs w:val="24"/>
-        </w:rPr>
-      </w:pPr>
-      <w:r>
-        <w:rPr>
-          <w:rFonts w:ascii="Arial" w:hAnsi="Arial" w:cs="Arial"/>
-          <w:bCs/>
-          <w:sz w:val="24"/>
-          <w:szCs w:val="24"/>
-        </w:rPr>
-        <w:t>El aplicativo debe tener seguridad adecuada como verificación de identidad, correo, teléfono y verificación</w:t>
-      </w:r>
-      <w:r>
-        <w:rPr>
-          <w:rFonts w:ascii="Arial" w:hAnsi="Arial" w:cs="Arial"/>
-          <w:bCs/>
-          <w:sz w:val="24"/>
-          <w:szCs w:val="24"/>
-        </w:rPr>
-        <w:t>.</w:t>
-      </w:r>
-    </w:p>
-    <w:p>
-      <w:pPr>
-        <w:pStyle w:val="Prrafodelista"/>
-        <w:jc w:val="both"/>
-        <w:rPr>
-          <w:rFonts w:ascii="Arial" w:hAnsi="Arial" w:cs="Arial"/>
-          <w:bCs/>
+          <w:b/>
+          <w:sz w:val="24"/>
+          <w:szCs w:val="24"/>
+        </w:rPr>
+      </w:pPr>
+      <w:r>
+        <w:rPr>
+          <w:rFonts w:ascii="Arial" w:hAnsi="Arial" w:cs="Arial"/>
+          <w:sz w:val="24"/>
+          <w:szCs w:val="24"/>
+        </w:rPr>
+        <w:t>A cada orden se le asignará un identificador único, que será utilizado para identificarla en todos los procesos subsecuentes que se realicen sobre esta.</w:t>
+      </w:r>
+    </w:p>
+    <w:p>
+      <w:pPr>
+        <w:pStyle w:val="Prrafodelista"/>
+        <w:rPr>
+          <w:rFonts w:ascii="Arial" w:hAnsi="Arial" w:cs="Arial"/>
+          <w:b/>
+          <w:sz w:val="24"/>
+          <w:szCs w:val="24"/>
+        </w:rPr>
+      </w:pPr>
+    </w:p>
+    <w:p>
+      <w:pPr>
+        <w:pStyle w:val="Prrafodelista"/>
+        <w:jc w:val="both"/>
+        <w:rPr>
+          <w:rFonts w:ascii="Arial" w:hAnsi="Arial" w:cs="Arial"/>
+          <w:b/>
           <w:sz w:val="24"/>
           <w:szCs w:val="24"/>
         </w:rPr>
@@ -4122,53 +3940,34 @@
           <w:bCs/>
           <w:sz w:val="24"/>
           <w:szCs w:val="24"/>
-          <w:u w:val="single"/>
-        </w:rPr>
-      </w:pPr>
-      <w:r>
-        <w:rPr>
-          <w:rFonts w:ascii="Arial" w:hAnsi="Arial" w:cs="Arial"/>
-          <w:bCs/>
-          <w:sz w:val="24"/>
-          <w:szCs w:val="24"/>
-        </w:rPr>
-        <w:t xml:space="preserve">El aplicativo debe tener un </w:t>
-      </w:r>
-      <w:r>
-        <w:rPr>
-          <w:rFonts w:ascii="Arial" w:hAnsi="Arial" w:cs="Arial"/>
-          <w:bCs/>
-          <w:sz w:val="24"/>
-          <w:szCs w:val="24"/>
-        </w:rPr>
-        <w:t xml:space="preserve">botón de login el cual le </w:t>
-      </w:r>
-      <w:r>
-        <w:rPr>
-          <w:rFonts w:ascii="Arial" w:hAnsi="Arial" w:cs="Arial"/>
-          <w:bCs/>
-          <w:sz w:val="24"/>
-          <w:szCs w:val="24"/>
-        </w:rPr>
-        <w:t xml:space="preserve">permitirá ingresar a la </w:t>
-      </w:r>
-      <w:r>
-        <w:rPr>
-          <w:rFonts w:ascii="Arial" w:hAnsi="Arial" w:cs="Arial"/>
-          <w:bCs/>
-          <w:sz w:val="24"/>
-          <w:szCs w:val="24"/>
-        </w:rPr>
-        <w:t>página</w:t>
-      </w:r>
-      <w:r>
-        <w:rPr>
-          <w:rFonts w:ascii="Arial" w:hAnsi="Arial" w:cs="Arial"/>
-          <w:bCs/>
-          <w:sz w:val="24"/>
-          <w:szCs w:val="24"/>
-        </w:rPr>
-        <w:t xml:space="preserve"> con su respectivo perfil luego de averse registrado en el aplicativo</w:t>
+        </w:rPr>
+      </w:pPr>
+      <w:r>
+        <w:rPr>
+          <w:rFonts w:ascii="Arial" w:hAnsi="Arial" w:cs="Arial"/>
+          <w:bCs/>
+          <w:sz w:val="24"/>
+          <w:szCs w:val="24"/>
+        </w:rPr>
+        <w:t>El aplicativo debe contar con un carrito de compra</w:t>
+      </w:r>
+      <w:r>
+        <w:rPr>
+          <w:rFonts w:ascii="Arial" w:hAnsi="Arial" w:cs="Arial"/>
+          <w:bCs/>
+          <w:sz w:val="24"/>
+          <w:szCs w:val="24"/>
+        </w:rPr>
+        <w:t xml:space="preserve">s para que los usuarios puedan </w:t>
+      </w:r>
+      <w:r>
+        <w:rPr>
+          <w:rFonts w:ascii="Arial" w:hAnsi="Arial" w:cs="Arial"/>
+          <w:bCs/>
+          <w:sz w:val="24"/>
+          <w:szCs w:val="24"/>
+        </w:rPr>
+        <w:t>sumar más de un producto a la vez en su compra</w:t>
       </w:r>
       <w:r>
         <w:rPr>
@@ -4183,61 +3982,10 @@
     <w:p>
       <w:pPr>
         <w:pStyle w:val="Prrafodelista"/>
-        <w:rPr>
-          <w:rFonts w:ascii="Arial" w:hAnsi="Arial" w:cs="Arial"/>
-          <w:bCs/>
-          <w:sz w:val="24"/>
-          <w:szCs w:val="24"/>
-          <w:u w:val="single"/>
-        </w:rPr>
-      </w:pPr>
-    </w:p>
-    <w:p>
-      <w:pPr>
-        <w:jc w:val="both"/>
-        <w:rPr>
-          <w:rFonts w:ascii="Arial" w:hAnsi="Arial" w:cs="Arial"/>
-          <w:bCs/>
-          <w:sz w:val="24"/>
-          <w:szCs w:val="24"/>
-        </w:rPr>
-      </w:pPr>
-    </w:p>
-    <w:p>
-      <w:pPr>
-        <w:jc w:val="both"/>
-        <w:rPr>
-          <w:rFonts w:ascii="Arial" w:hAnsi="Arial" w:cs="Arial"/>
-          <w:b/>
-          <w:sz w:val="24"/>
-          <w:szCs w:val="24"/>
-        </w:rPr>
-      </w:pPr>
-      <w:r>
-        <w:rPr>
-          <w:rFonts w:ascii="Arial" w:hAnsi="Arial" w:cs="Arial"/>
-          <w:b/>
-          <w:sz w:val="24"/>
-          <w:szCs w:val="24"/>
-        </w:rPr>
-        <w:t>Requerimie</w:t>
-      </w:r>
-      <w:r>
-        <w:rPr>
-          <w:rFonts w:ascii="Arial" w:hAnsi="Arial" w:cs="Arial"/>
-          <w:b/>
-          <w:sz w:val="24"/>
-          <w:szCs w:val="24"/>
-        </w:rPr>
-        <w:t>ntos no funcionales</w:t>
-      </w:r>
-    </w:p>
-    <w:p>
-      <w:pPr>
-        <w:jc w:val="both"/>
-        <w:rPr>
-          <w:rFonts w:ascii="Arial" w:hAnsi="Arial" w:cs="Arial"/>
-          <w:b/>
+        <w:jc w:val="both"/>
+        <w:rPr>
+          <w:rFonts w:ascii="Arial" w:hAnsi="Arial" w:cs="Arial"/>
+          <w:bCs/>
           <w:sz w:val="24"/>
           <w:szCs w:val="24"/>
         </w:rPr>
@@ -4253,37 +4001,78 @@
         <w:jc w:val="both"/>
         <w:rPr>
           <w:rFonts w:ascii="Arial" w:hAnsi="Arial" w:cs="Arial"/>
-          <w:b/>
-          <w:sz w:val="24"/>
-          <w:szCs w:val="24"/>
-        </w:rPr>
-      </w:pPr>
-      <w:r>
-        <w:rPr>
-          <w:rFonts w:ascii="Arial" w:hAnsi="Arial" w:cs="Arial"/>
-          <w:bCs/>
-          <w:sz w:val="24"/>
-          <w:szCs w:val="24"/>
-        </w:rPr>
-        <w:t xml:space="preserve">El aplicativo debe ser </w:t>
-      </w:r>
-      <w:r>
-        <w:rPr>
-          <w:rFonts w:ascii="Arial" w:hAnsi="Arial" w:cs="Arial"/>
-          <w:bCs/>
-          <w:sz w:val="24"/>
-          <w:szCs w:val="24"/>
-        </w:rPr>
-        <w:t>visualmente atractivo y fácil de usar para cualquier usuario.</w:t>
-      </w:r>
-    </w:p>
-    <w:p>
-      <w:pPr>
-        <w:pStyle w:val="Prrafodelista"/>
-        <w:jc w:val="both"/>
-        <w:rPr>
-          <w:rFonts w:ascii="Arial" w:hAnsi="Arial" w:cs="Arial"/>
-          <w:b/>
+          <w:bCs/>
+          <w:sz w:val="24"/>
+          <w:szCs w:val="24"/>
+        </w:rPr>
+      </w:pPr>
+      <w:r>
+        <w:rPr>
+          <w:rFonts w:ascii="Arial" w:hAnsi="Arial" w:cs="Arial"/>
+          <w:bCs/>
+          <w:sz w:val="24"/>
+          <w:szCs w:val="24"/>
+        </w:rPr>
+        <w:t>El aplicativo debe contar con un</w:t>
+      </w:r>
+      <w:r>
+        <w:rPr>
+          <w:rFonts w:ascii="Arial" w:hAnsi="Arial" w:cs="Arial"/>
+          <w:bCs/>
+          <w:sz w:val="24"/>
+          <w:szCs w:val="24"/>
+        </w:rPr>
+        <w:t xml:space="preserve"> </w:t>
+      </w:r>
+      <w:proofErr w:type="spellStart"/>
+      <w:r>
+        <w:rPr>
+          <w:rFonts w:ascii="Arial" w:hAnsi="Arial" w:cs="Arial"/>
+          <w:bCs/>
+          <w:sz w:val="24"/>
+          <w:szCs w:val="24"/>
+        </w:rPr>
+        <w:t>checkuot</w:t>
+      </w:r>
+      <w:proofErr w:type="spellEnd"/>
+      <w:r>
+        <w:rPr>
+          <w:rFonts w:ascii="Arial" w:hAnsi="Arial" w:cs="Arial"/>
+          <w:bCs/>
+          <w:sz w:val="24"/>
+          <w:szCs w:val="24"/>
+        </w:rPr>
+        <w:t xml:space="preserve"> </w:t>
+      </w:r>
+      <w:r>
+        <w:rPr>
+          <w:rFonts w:ascii="Arial" w:hAnsi="Arial" w:cs="Arial"/>
+          <w:bCs/>
+          <w:sz w:val="24"/>
+          <w:szCs w:val="24"/>
+        </w:rPr>
+        <w:t>en donde podrán los usuarios gestionar sus pagos de manera virtual.</w:t>
+      </w:r>
+    </w:p>
+    <w:p>
+      <w:pPr>
+        <w:pStyle w:val="Prrafodelista"/>
+        <w:jc w:val="both"/>
+        <w:rPr>
+          <w:rFonts w:ascii="Arial" w:hAnsi="Arial" w:cs="Arial"/>
+          <w:bCs/>
+          <w:sz w:val="24"/>
+          <w:szCs w:val="24"/>
+        </w:rPr>
+      </w:pPr>
+    </w:p>
+    <w:p>
+      <w:pPr>
+        <w:pStyle w:val="Prrafodelista"/>
+        <w:jc w:val="both"/>
+        <w:rPr>
+          <w:rFonts w:ascii="Arial" w:hAnsi="Arial" w:cs="Arial"/>
+          <w:bCs/>
           <w:sz w:val="24"/>
           <w:szCs w:val="24"/>
         </w:rPr>
@@ -4311,56 +4100,80 @@
           <w:sz w:val="24"/>
           <w:szCs w:val="24"/>
         </w:rPr>
-        <w:t xml:space="preserve">El aplicativo debe contar con </w:t>
-      </w:r>
-      <w:r>
-        <w:rPr>
-          <w:rFonts w:ascii="Arial" w:hAnsi="Arial" w:cs="Arial"/>
-          <w:bCs/>
-          <w:sz w:val="24"/>
-          <w:szCs w:val="24"/>
-        </w:rPr>
-        <w:t xml:space="preserve">el inventario ya registrado por el productor </w:t>
-      </w:r>
-      <w:r>
-        <w:rPr>
-          <w:rFonts w:ascii="Arial" w:hAnsi="Arial" w:cs="Arial"/>
-          <w:bCs/>
-          <w:sz w:val="24"/>
-          <w:szCs w:val="24"/>
-        </w:rPr>
-        <w:t xml:space="preserve">para </w:t>
-      </w:r>
-      <w:r>
-        <w:rPr>
-          <w:rFonts w:ascii="Arial" w:hAnsi="Arial" w:cs="Arial"/>
-          <w:bCs/>
-          <w:sz w:val="24"/>
-          <w:szCs w:val="24"/>
-        </w:rPr>
-        <w:t xml:space="preserve">mostrar la </w:t>
-      </w:r>
-      <w:r>
-        <w:rPr>
-          <w:rFonts w:ascii="Arial" w:hAnsi="Arial" w:cs="Arial"/>
-          <w:bCs/>
-          <w:sz w:val="24"/>
-          <w:szCs w:val="24"/>
-        </w:rPr>
-        <w:t>disponibilidad en el aplicativo.</w:t>
-      </w:r>
-    </w:p>
-    <w:p>
-      <w:pPr>
-        <w:pStyle w:val="Prrafodelista"/>
-        <w:jc w:val="both"/>
-        <w:rPr>
-          <w:rFonts w:ascii="Arial" w:hAnsi="Arial" w:cs="Arial"/>
-          <w:bCs/>
-          <w:sz w:val="24"/>
-          <w:szCs w:val="24"/>
-        </w:rPr>
-      </w:pPr>
+        <w:t>El aplicativo debe contar con un</w:t>
+      </w:r>
+      <w:r>
+        <w:rPr>
+          <w:rFonts w:ascii="Arial" w:hAnsi="Arial" w:cs="Arial"/>
+          <w:bCs/>
+          <w:sz w:val="24"/>
+          <w:szCs w:val="24"/>
+        </w:rPr>
+        <w:t xml:space="preserve"> perfil</w:t>
+      </w:r>
+      <w:r>
+        <w:rPr>
+          <w:rFonts w:ascii="Arial" w:hAnsi="Arial" w:cs="Arial"/>
+          <w:bCs/>
+          <w:sz w:val="24"/>
+          <w:szCs w:val="24"/>
+        </w:rPr>
+        <w:t xml:space="preserve"> para cada usuario y productor</w:t>
+      </w:r>
+      <w:r>
+        <w:rPr>
+          <w:rFonts w:ascii="Arial" w:hAnsi="Arial" w:cs="Arial"/>
+          <w:bCs/>
+          <w:sz w:val="24"/>
+          <w:szCs w:val="24"/>
+        </w:rPr>
+        <w:t xml:space="preserve"> e</w:t>
+      </w:r>
+      <w:r>
+        <w:rPr>
+          <w:rFonts w:ascii="Arial" w:hAnsi="Arial" w:cs="Arial"/>
+          <w:bCs/>
+          <w:sz w:val="24"/>
+          <w:szCs w:val="24"/>
+        </w:rPr>
+        <w:t>n donde</w:t>
+      </w:r>
+      <w:r>
+        <w:rPr>
+          <w:rFonts w:ascii="Arial" w:hAnsi="Arial" w:cs="Arial"/>
+          <w:bCs/>
+          <w:sz w:val="24"/>
+          <w:szCs w:val="24"/>
+        </w:rPr>
+        <w:t xml:space="preserve"> pueda actualizar sus datos </w:t>
+      </w:r>
+      <w:r>
+        <w:rPr>
+          <w:rFonts w:ascii="Arial" w:hAnsi="Arial" w:cs="Arial"/>
+          <w:bCs/>
+          <w:sz w:val="24"/>
+          <w:szCs w:val="24"/>
+        </w:rPr>
+        <w:t>de información importantes para cada perfil</w:t>
+      </w:r>
+      <w:r>
+        <w:rPr>
+          <w:rFonts w:ascii="Arial" w:hAnsi="Arial" w:cs="Arial"/>
+          <w:bCs/>
+          <w:sz w:val="24"/>
+          <w:szCs w:val="24"/>
+        </w:rPr>
+        <w:t xml:space="preserve"> como datos personales o de contacto</w:t>
+      </w:r>
+      <w:r>
+        <w:rPr>
+          <w:rFonts w:ascii="Arial" w:hAnsi="Arial" w:cs="Arial"/>
+          <w:bCs/>
+          <w:sz w:val="24"/>
+          <w:szCs w:val="24"/>
+        </w:rPr>
+        <w:t>.</w:t>
+      </w:r>
     </w:p>
     <w:p>
       <w:pPr>
@@ -4396,67 +4209,39 @@
           <w:sz w:val="24"/>
           <w:szCs w:val="24"/>
         </w:rPr>
-        <w:t xml:space="preserve">El aplicativo debe contar </w:t>
-      </w:r>
-      <w:r>
-        <w:rPr>
-          <w:rFonts w:ascii="Arial" w:hAnsi="Arial" w:cs="Arial"/>
-          <w:bCs/>
-          <w:sz w:val="24"/>
-          <w:szCs w:val="24"/>
-        </w:rPr>
-        <w:t>con una opción en el perfil de los productores</w:t>
-      </w:r>
-      <w:r>
-        <w:rPr>
-          <w:rFonts w:ascii="Arial" w:hAnsi="Arial" w:cs="Arial"/>
-          <w:bCs/>
-          <w:sz w:val="24"/>
-          <w:szCs w:val="24"/>
-        </w:rPr>
-        <w:t xml:space="preserve"> en donde pueda</w:t>
-      </w:r>
-      <w:r>
-        <w:rPr>
-          <w:rFonts w:ascii="Arial" w:hAnsi="Arial" w:cs="Arial"/>
-          <w:bCs/>
-          <w:sz w:val="24"/>
-          <w:szCs w:val="24"/>
-        </w:rPr>
-        <w:t>n</w:t>
-      </w:r>
-      <w:r>
-        <w:rPr>
-          <w:rFonts w:ascii="Arial" w:hAnsi="Arial" w:cs="Arial"/>
-          <w:bCs/>
-          <w:sz w:val="24"/>
-          <w:szCs w:val="24"/>
-        </w:rPr>
-        <w:t xml:space="preserve"> actualizar su inventa</w:t>
-      </w:r>
-      <w:r>
-        <w:rPr>
-          <w:rFonts w:ascii="Arial" w:hAnsi="Arial" w:cs="Arial"/>
-          <w:bCs/>
-          <w:sz w:val="24"/>
-          <w:szCs w:val="24"/>
-        </w:rPr>
-        <w:t>rio de productos</w:t>
-      </w:r>
-      <w:r>
-        <w:rPr>
-          <w:rFonts w:ascii="Arial" w:hAnsi="Arial" w:cs="Arial"/>
-          <w:bCs/>
-          <w:sz w:val="24"/>
-          <w:szCs w:val="24"/>
-        </w:rPr>
-        <w:t>.</w:t>
-      </w:r>
-    </w:p>
-    <w:p>
-      <w:pPr>
-        <w:pStyle w:val="Prrafodelista"/>
-        <w:jc w:val="both"/>
+        <w:t>El aplicativo de</w:t>
+      </w:r>
+      <w:r>
+        <w:rPr>
+          <w:rFonts w:ascii="Arial" w:hAnsi="Arial" w:cs="Arial"/>
+          <w:bCs/>
+          <w:sz w:val="24"/>
+          <w:szCs w:val="24"/>
+        </w:rPr>
+        <w:t>b</w:t>
+      </w:r>
+      <w:r>
+        <w:rPr>
+          <w:rFonts w:ascii="Arial" w:hAnsi="Arial" w:cs="Arial"/>
+          <w:bCs/>
+          <w:sz w:val="24"/>
+          <w:szCs w:val="24"/>
+        </w:rPr>
+        <w:t>e tener una opción en caso de haber olvidado su usuario y</w:t>
+      </w:r>
+      <w:r>
+        <w:rPr>
+          <w:rFonts w:ascii="Arial" w:hAnsi="Arial" w:cs="Arial"/>
+          <w:bCs/>
+          <w:sz w:val="24"/>
+          <w:szCs w:val="24"/>
+        </w:rPr>
+        <w:t>/o contraseña para reestablecerla.</w:t>
+      </w:r>
+    </w:p>
+    <w:p>
+      <w:pPr>
+        <w:pStyle w:val="Prrafodelista"/>
         <w:rPr>
           <w:rFonts w:ascii="Arial" w:hAnsi="Arial" w:cs="Arial"/>
           <w:bCs/>
@@ -4487,79 +4272,21 @@
           <w:sz w:val="24"/>
           <w:szCs w:val="24"/>
         </w:rPr>
-        <w:t xml:space="preserve">El aplicativo </w:t>
-      </w:r>
-      <w:r>
-        <w:rPr>
-          <w:rFonts w:ascii="Arial" w:hAnsi="Arial" w:cs="Arial"/>
-          <w:bCs/>
-          <w:sz w:val="24"/>
-          <w:szCs w:val="24"/>
-        </w:rPr>
-        <w:t xml:space="preserve">en el perfil de productor debe contar con un botón en donde </w:t>
-      </w:r>
-      <w:r>
-        <w:rPr>
-          <w:rFonts w:ascii="Arial" w:hAnsi="Arial" w:cs="Arial"/>
-          <w:bCs/>
-          <w:sz w:val="24"/>
-          <w:szCs w:val="24"/>
-        </w:rPr>
-        <w:t xml:space="preserve">muestre </w:t>
-      </w:r>
-      <w:r>
-        <w:rPr>
-          <w:rFonts w:ascii="Arial" w:hAnsi="Arial" w:cs="Arial"/>
-          <w:bCs/>
-          <w:sz w:val="24"/>
-          <w:szCs w:val="24"/>
-        </w:rPr>
-        <w:t>los movimientos de</w:t>
-      </w:r>
-      <w:r>
-        <w:rPr>
-          <w:rFonts w:ascii="Arial" w:hAnsi="Arial" w:cs="Arial"/>
-          <w:bCs/>
-          <w:sz w:val="24"/>
-          <w:szCs w:val="24"/>
-        </w:rPr>
-        <w:t xml:space="preserve"> su cuenta</w:t>
-      </w:r>
-      <w:r>
-        <w:rPr>
-          <w:rFonts w:ascii="Arial" w:hAnsi="Arial" w:cs="Arial"/>
-          <w:bCs/>
-          <w:sz w:val="24"/>
-          <w:szCs w:val="24"/>
-        </w:rPr>
-        <w:t xml:space="preserve"> </w:t>
-      </w:r>
-      <w:r>
-        <w:rPr>
-          <w:rFonts w:ascii="Arial" w:hAnsi="Arial" w:cs="Arial"/>
-          <w:bCs/>
-          <w:sz w:val="24"/>
-          <w:szCs w:val="24"/>
-        </w:rPr>
-        <w:t>en ventas y ganancias.</w:t>
-      </w:r>
-    </w:p>
-    <w:p>
-      <w:pPr>
-        <w:pStyle w:val="Prrafodelista"/>
-        <w:jc w:val="both"/>
-        <w:rPr>
-          <w:rFonts w:ascii="Arial" w:hAnsi="Arial" w:cs="Arial"/>
-          <w:bCs/>
-          <w:sz w:val="24"/>
-          <w:szCs w:val="24"/>
-        </w:rPr>
-      </w:pPr>
-    </w:p>
-    <w:p>
-      <w:pPr>
-        <w:pStyle w:val="Prrafodelista"/>
-        <w:jc w:val="both"/>
+        <w:t xml:space="preserve">El aplicativo debe contar con la opción de seguimiento de pedido para ver el proceso del pedido </w:t>
+      </w:r>
+      <w:r>
+        <w:rPr>
+          <w:rFonts w:ascii="Arial" w:hAnsi="Arial" w:cs="Arial"/>
+          <w:bCs/>
+          <w:sz w:val="24"/>
+          <w:szCs w:val="24"/>
+        </w:rPr>
+        <w:t>y estimación de fecha de entrega.</w:t>
+      </w:r>
+    </w:p>
+    <w:p>
+      <w:pPr>
+        <w:pStyle w:val="Prrafodelista"/>
         <w:rPr>
           <w:rFonts w:ascii="Arial" w:hAnsi="Arial" w:cs="Arial"/>
           <w:bCs/>
@@ -4590,81 +4317,112 @@
           <w:sz w:val="24"/>
           <w:szCs w:val="24"/>
         </w:rPr>
-        <w:t>El aplicativo debe contar con una pagina</w:t>
-      </w:r>
-      <w:r>
-        <w:rPr>
-          <w:rFonts w:ascii="Arial" w:hAnsi="Arial" w:cs="Arial"/>
-          <w:bCs/>
-          <w:color w:val="FF0000"/>
-          <w:sz w:val="24"/>
-          <w:szCs w:val="24"/>
-        </w:rPr>
-        <w:t>?</w:t>
-      </w:r>
-      <w:r>
-        <w:rPr>
-          <w:rFonts w:ascii="Arial" w:hAnsi="Arial" w:cs="Arial"/>
-          <w:bCs/>
-          <w:sz w:val="24"/>
-          <w:szCs w:val="24"/>
-        </w:rPr>
-        <w:t xml:space="preserve"> de inicio o ayuda para que los usuarios finales</w:t>
-      </w:r>
-      <w:r>
-        <w:rPr>
-          <w:rFonts w:ascii="Arial" w:hAnsi="Arial" w:cs="Arial"/>
-          <w:bCs/>
-          <w:sz w:val="24"/>
-          <w:szCs w:val="24"/>
-        </w:rPr>
-        <w:t xml:space="preserve"> </w:t>
-      </w:r>
-      <w:r>
-        <w:rPr>
-          <w:rFonts w:ascii="Arial" w:hAnsi="Arial" w:cs="Arial"/>
-          <w:bCs/>
-          <w:sz w:val="24"/>
-          <w:szCs w:val="24"/>
-        </w:rPr>
-        <w:t xml:space="preserve"> puedan aprender</w:t>
-      </w:r>
-      <w:r>
-        <w:rPr>
-          <w:rFonts w:ascii="Arial" w:hAnsi="Arial" w:cs="Arial"/>
-          <w:bCs/>
-          <w:color w:val="FF0000"/>
-          <w:sz w:val="24"/>
-          <w:szCs w:val="24"/>
-        </w:rPr>
-        <w:t>? Va a enseñar?</w:t>
-      </w:r>
-      <w:r>
-        <w:rPr>
-          <w:rFonts w:ascii="Arial" w:hAnsi="Arial" w:cs="Arial"/>
-          <w:bCs/>
-          <w:sz w:val="24"/>
-          <w:szCs w:val="24"/>
-        </w:rPr>
-        <w:t xml:space="preserve"> por medio de ayudas audiovisuales (video tutoriales) el como se usa el aplicativo, que beneficios tienen y como pueden operar</w:t>
-      </w:r>
-      <w:r>
-        <w:rPr>
-          <w:rFonts w:ascii="Arial" w:hAnsi="Arial" w:cs="Arial"/>
-          <w:bCs/>
-          <w:sz w:val="24"/>
-          <w:szCs w:val="24"/>
-        </w:rPr>
-        <w:t>.</w:t>
-      </w:r>
-    </w:p>
-    <w:p>
-      <w:pPr>
-        <w:pStyle w:val="Prrafodelista"/>
-        <w:jc w:val="both"/>
-        <w:rPr>
-          <w:rFonts w:ascii="Arial" w:hAnsi="Arial" w:cs="Arial"/>
-          <w:bCs/>
+        <w:t>El aplicativo debe tener una opción en donde se pueda ver el historial de compras, ventas</w:t>
+      </w:r>
+      <w:r>
+        <w:rPr>
+          <w:rFonts w:ascii="Arial" w:hAnsi="Arial" w:cs="Arial"/>
+          <w:bCs/>
+          <w:sz w:val="24"/>
+          <w:szCs w:val="24"/>
+        </w:rPr>
+        <w:t>, y transacciones realizadas.</w:t>
+      </w:r>
+    </w:p>
+    <w:p>
+      <w:pPr>
+        <w:pStyle w:val="Prrafodelista"/>
+        <w:jc w:val="both"/>
+        <w:rPr>
+          <w:rFonts w:ascii="Arial" w:hAnsi="Arial" w:cs="Arial"/>
+          <w:bCs/>
+          <w:sz w:val="24"/>
+          <w:szCs w:val="24"/>
+        </w:rPr>
+      </w:pPr>
+    </w:p>
+    <w:p>
+      <w:pPr>
+        <w:pStyle w:val="Prrafodelista"/>
+        <w:rPr>
+          <w:rFonts w:ascii="Arial" w:hAnsi="Arial" w:cs="Arial"/>
+          <w:bCs/>
+          <w:sz w:val="24"/>
+          <w:szCs w:val="24"/>
+          <w:u w:val="single"/>
+        </w:rPr>
+      </w:pPr>
+    </w:p>
+    <w:p>
+      <w:pPr>
+        <w:pStyle w:val="Prrafodelista"/>
+        <w:rPr>
+          <w:rFonts w:ascii="Arial" w:hAnsi="Arial" w:cs="Arial"/>
+          <w:bCs/>
+          <w:sz w:val="24"/>
+          <w:szCs w:val="24"/>
+          <w:u w:val="single"/>
+        </w:rPr>
+      </w:pPr>
+    </w:p>
+    <w:p>
+      <w:pPr>
+        <w:pStyle w:val="Prrafodelista"/>
+        <w:rPr>
+          <w:rFonts w:ascii="Arial" w:hAnsi="Arial" w:cs="Arial"/>
+          <w:bCs/>
+          <w:sz w:val="24"/>
+          <w:szCs w:val="24"/>
+          <w:u w:val="single"/>
+        </w:rPr>
+      </w:pPr>
+    </w:p>
+    <w:p>
+      <w:pPr>
+        <w:jc w:val="both"/>
+        <w:rPr>
+          <w:rFonts w:ascii="Arial" w:hAnsi="Arial" w:cs="Arial"/>
+          <w:bCs/>
+          <w:sz w:val="24"/>
+          <w:szCs w:val="24"/>
+        </w:rPr>
+      </w:pPr>
+    </w:p>
+    <w:p>
+      <w:pPr>
+        <w:jc w:val="both"/>
+        <w:rPr>
+          <w:rFonts w:ascii="Arial" w:hAnsi="Arial" w:cs="Arial"/>
+          <w:b/>
+          <w:sz w:val="24"/>
+          <w:szCs w:val="24"/>
+        </w:rPr>
+      </w:pPr>
+      <w:r>
+        <w:rPr>
+          <w:rFonts w:ascii="Arial" w:hAnsi="Arial" w:cs="Arial"/>
+          <w:b/>
+          <w:sz w:val="24"/>
+          <w:szCs w:val="24"/>
+        </w:rPr>
+        <w:t>Requerimie</w:t>
+      </w:r>
+      <w:r>
+        <w:rPr>
+          <w:rFonts w:ascii="Arial" w:hAnsi="Arial" w:cs="Arial"/>
+          <w:b/>
+          <w:sz w:val="24"/>
+          <w:szCs w:val="24"/>
+        </w:rPr>
+        <w:t>ntos no funcionales</w:t>
+      </w:r>
+    </w:p>
+    <w:p>
+      <w:pPr>
+        <w:jc w:val="both"/>
+        <w:rPr>
+          <w:rFonts w:ascii="Arial" w:hAnsi="Arial" w:cs="Arial"/>
+          <w:b/>
           <w:sz w:val="24"/>
           <w:szCs w:val="24"/>
         </w:rPr>
@@ -4680,55 +4438,37 @@
         <w:jc w:val="both"/>
         <w:rPr>
           <w:rFonts w:ascii="Arial" w:hAnsi="Arial" w:cs="Arial"/>
-          <w:bCs/>
-          <w:sz w:val="24"/>
-          <w:szCs w:val="24"/>
-        </w:rPr>
-      </w:pPr>
-      <w:r>
-        <w:rPr>
-          <w:rFonts w:ascii="Arial" w:hAnsi="Arial" w:cs="Arial"/>
-          <w:bCs/>
-          <w:sz w:val="24"/>
-          <w:szCs w:val="24"/>
-        </w:rPr>
-        <w:t xml:space="preserve">El aplicativo debe contar con una </w:t>
-      </w:r>
-      <w:r>
-        <w:rPr>
-          <w:rFonts w:ascii="Arial" w:hAnsi="Arial" w:cs="Arial"/>
-          <w:bCs/>
-          <w:color w:val="FF0000"/>
-          <w:sz w:val="24"/>
-          <w:szCs w:val="24"/>
-        </w:rPr>
-        <w:t xml:space="preserve">página </w:t>
-      </w:r>
-      <w:r>
-        <w:rPr>
-          <w:rFonts w:ascii="Arial" w:hAnsi="Arial" w:cs="Arial"/>
-          <w:bCs/>
-          <w:sz w:val="24"/>
-          <w:szCs w:val="24"/>
-        </w:rPr>
-        <w:t>de administración para poder revisar los datos de los usuarios registrados, poder editarlos, actualizarlos o eliminarlos de manera manual, esto con fines de análisis, administración y toma de decisiones</w:t>
-      </w:r>
-      <w:r>
-        <w:rPr>
-          <w:rFonts w:ascii="Arial" w:hAnsi="Arial" w:cs="Arial"/>
-          <w:bCs/>
-          <w:sz w:val="24"/>
-          <w:szCs w:val="24"/>
-        </w:rPr>
-        <w:t>.</w:t>
-      </w:r>
-    </w:p>
-    <w:p>
-      <w:pPr>
-        <w:pStyle w:val="Prrafodelista"/>
-        <w:rPr>
-          <w:rFonts w:ascii="Arial" w:hAnsi="Arial" w:cs="Arial"/>
-          <w:bCs/>
+          <w:b/>
+          <w:sz w:val="24"/>
+          <w:szCs w:val="24"/>
+        </w:rPr>
+      </w:pPr>
+      <w:r>
+        <w:rPr>
+          <w:rFonts w:ascii="Arial" w:hAnsi="Arial" w:cs="Arial"/>
+          <w:bCs/>
+          <w:sz w:val="24"/>
+          <w:szCs w:val="24"/>
+        </w:rPr>
+        <w:t xml:space="preserve">El aplicativo debe ser </w:t>
+      </w:r>
+      <w:r>
+        <w:rPr>
+          <w:rFonts w:ascii="Arial" w:hAnsi="Arial" w:cs="Arial"/>
+          <w:bCs/>
+          <w:sz w:val="24"/>
+          <w:szCs w:val="24"/>
+        </w:rPr>
+        <w:t>visualmente atractivo y fácil de usar para cualquier usuario.</w:t>
+      </w:r>
+    </w:p>
+    <w:p>
+      <w:pPr>
+        <w:pStyle w:val="Prrafodelista"/>
+        <w:jc w:val="both"/>
+        <w:rPr>
+          <w:rFonts w:ascii="Arial" w:hAnsi="Arial" w:cs="Arial"/>
+          <w:b/>
           <w:sz w:val="24"/>
           <w:szCs w:val="24"/>
         </w:rPr>
@@ -4756,8 +4496,56 @@
           <w:sz w:val="24"/>
           <w:szCs w:val="24"/>
         </w:rPr>
-        <w:t>con datos exactos como valor final del producto, fecha estimada de entrega, lugar de producción, estado del producto y demás datos importantes para un cliente</w:t>
-      </w:r>
+        <w:t xml:space="preserve">El aplicativo debe contar con </w:t>
+      </w:r>
+      <w:r>
+        <w:rPr>
+          <w:rFonts w:ascii="Arial" w:hAnsi="Arial" w:cs="Arial"/>
+          <w:bCs/>
+          <w:sz w:val="24"/>
+          <w:szCs w:val="24"/>
+        </w:rPr>
+        <w:t xml:space="preserve">el inventario ya registrado por el productor </w:t>
+      </w:r>
+      <w:r>
+        <w:rPr>
+          <w:rFonts w:ascii="Arial" w:hAnsi="Arial" w:cs="Arial"/>
+          <w:bCs/>
+          <w:sz w:val="24"/>
+          <w:szCs w:val="24"/>
+        </w:rPr>
+        <w:t xml:space="preserve">para </w:t>
+      </w:r>
+      <w:r>
+        <w:rPr>
+          <w:rFonts w:ascii="Arial" w:hAnsi="Arial" w:cs="Arial"/>
+          <w:bCs/>
+          <w:sz w:val="24"/>
+          <w:szCs w:val="24"/>
+        </w:rPr>
+        <w:t xml:space="preserve">mostrar la </w:t>
+      </w:r>
+      <w:r>
+        <w:rPr>
+          <w:rFonts w:ascii="Arial" w:hAnsi="Arial" w:cs="Arial"/>
+          <w:bCs/>
+          <w:sz w:val="24"/>
+          <w:szCs w:val="24"/>
+        </w:rPr>
+        <w:t>disponibilidad en el aplicativo.</w:t>
+      </w:r>
+    </w:p>
+    <w:p>
+      <w:pPr>
+        <w:pStyle w:val="Prrafodelista"/>
+        <w:jc w:val="both"/>
+        <w:rPr>
+          <w:rFonts w:ascii="Arial" w:hAnsi="Arial" w:cs="Arial"/>
+          <w:bCs/>
+          <w:sz w:val="24"/>
+          <w:szCs w:val="24"/>
+        </w:rPr>
+      </w:pPr>
     </w:p>
     <w:p>
       <w:pPr>
@@ -4793,7 +4581,52 @@
           <w:sz w:val="24"/>
           <w:szCs w:val="24"/>
         </w:rPr>
-        <w:t>El aplicativo debe contar con un registro para dichos pedidos realizados, pagados, con la información del método de pago y todo lo relacionado para las auditorias financieras</w:t>
+        <w:t xml:space="preserve">El aplicativo debe contar </w:t>
+      </w:r>
+      <w:r>
+        <w:rPr>
+          <w:rFonts w:ascii="Arial" w:hAnsi="Arial" w:cs="Arial"/>
+          <w:bCs/>
+          <w:sz w:val="24"/>
+          <w:szCs w:val="24"/>
+        </w:rPr>
+        <w:t>con una opción en el perfil de los productores</w:t>
+      </w:r>
+      <w:r>
+        <w:rPr>
+          <w:rFonts w:ascii="Arial" w:hAnsi="Arial" w:cs="Arial"/>
+          <w:bCs/>
+          <w:sz w:val="24"/>
+          <w:szCs w:val="24"/>
+        </w:rPr>
+        <w:t xml:space="preserve"> en donde pueda</w:t>
+      </w:r>
+      <w:r>
+        <w:rPr>
+          <w:rFonts w:ascii="Arial" w:hAnsi="Arial" w:cs="Arial"/>
+          <w:bCs/>
+          <w:sz w:val="24"/>
+          <w:szCs w:val="24"/>
+        </w:rPr>
+        <w:t>n</w:t>
+      </w:r>
+      <w:r>
+        <w:rPr>
+          <w:rFonts w:ascii="Arial" w:hAnsi="Arial" w:cs="Arial"/>
+          <w:bCs/>
+          <w:sz w:val="24"/>
+          <w:szCs w:val="24"/>
+        </w:rPr>
+        <w:t xml:space="preserve"> actualizar su inventa</w:t>
+      </w:r>
+      <w:r>
+        <w:rPr>
+          <w:rFonts w:ascii="Arial" w:hAnsi="Arial" w:cs="Arial"/>
+          <w:bCs/>
+          <w:sz w:val="24"/>
+          <w:szCs w:val="24"/>
+        </w:rPr>
+        <w:t>rio de productos</w:t>
       </w:r>
       <w:r>
         <w:rPr>
@@ -4808,6 +4641,7 @@
     <w:p>
       <w:pPr>
         <w:pStyle w:val="Prrafodelista"/>
+        <w:jc w:val="both"/>
         <w:rPr>
           <w:rFonts w:ascii="Arial" w:hAnsi="Arial" w:cs="Arial"/>
           <w:bCs/>
@@ -4838,17 +4672,74 @@
           <w:sz w:val="24"/>
           <w:szCs w:val="24"/>
         </w:rPr>
-        <w:t>El aplicativo debe contar con la disponibilidad para el usuario, en enviar el tiquete al correo o compartirlo a un contacto, almacenarlo en el dispositivo, o solo visualizarlo desde la vista de movimientos en el perfil del usuario</w:t>
-      </w:r>
-      <w:r>
-        <w:rPr>
-          <w:rFonts w:ascii="Arial" w:hAnsi="Arial" w:cs="Arial"/>
-          <w:bCs/>
-          <w:sz w:val="24"/>
-          <w:szCs w:val="24"/>
-        </w:rPr>
-        <w:t>.</w:t>
-      </w:r>
+        <w:t xml:space="preserve">El aplicativo </w:t>
+      </w:r>
+      <w:r>
+        <w:rPr>
+          <w:rFonts w:ascii="Arial" w:hAnsi="Arial" w:cs="Arial"/>
+          <w:bCs/>
+          <w:sz w:val="24"/>
+          <w:szCs w:val="24"/>
+        </w:rPr>
+        <w:t xml:space="preserve">en el perfil de productor debe contar con un botón en donde </w:t>
+      </w:r>
+      <w:r>
+        <w:rPr>
+          <w:rFonts w:ascii="Arial" w:hAnsi="Arial" w:cs="Arial"/>
+          <w:bCs/>
+          <w:sz w:val="24"/>
+          <w:szCs w:val="24"/>
+        </w:rPr>
+        <w:t xml:space="preserve">muestre </w:t>
+      </w:r>
+      <w:r>
+        <w:rPr>
+          <w:rFonts w:ascii="Arial" w:hAnsi="Arial" w:cs="Arial"/>
+          <w:bCs/>
+          <w:sz w:val="24"/>
+          <w:szCs w:val="24"/>
+        </w:rPr>
+        <w:t>los movimientos de</w:t>
+      </w:r>
+      <w:r>
+        <w:rPr>
+          <w:rFonts w:ascii="Arial" w:hAnsi="Arial" w:cs="Arial"/>
+          <w:bCs/>
+          <w:sz w:val="24"/>
+          <w:szCs w:val="24"/>
+        </w:rPr>
+        <w:t xml:space="preserve"> su cuenta</w:t>
+      </w:r>
+      <w:r>
+        <w:rPr>
+          <w:rFonts w:ascii="Arial" w:hAnsi="Arial" w:cs="Arial"/>
+          <w:bCs/>
+          <w:sz w:val="24"/>
+          <w:szCs w:val="24"/>
+        </w:rPr>
+        <w:t xml:space="preserve"> </w:t>
+      </w:r>
+      <w:r>
+        <w:rPr>
+          <w:rFonts w:ascii="Arial" w:hAnsi="Arial" w:cs="Arial"/>
+          <w:bCs/>
+          <w:sz w:val="24"/>
+          <w:szCs w:val="24"/>
+        </w:rPr>
+        <w:t>en ventas y ganancias.</w:t>
+      </w:r>
+    </w:p>
+    <w:p>
+      <w:pPr>
+        <w:pStyle w:val="Prrafodelista"/>
+        <w:jc w:val="both"/>
+        <w:rPr>
+          <w:rFonts w:ascii="Arial" w:hAnsi="Arial" w:cs="Arial"/>
+          <w:bCs/>
+          <w:sz w:val="24"/>
+          <w:szCs w:val="24"/>
+        </w:rPr>
+      </w:pPr>
     </w:p>
     <w:p>
       <w:pPr>
@@ -4884,25 +4775,79 @@
           <w:sz w:val="24"/>
           <w:szCs w:val="24"/>
         </w:rPr>
-        <w:t xml:space="preserve">El aplicativo debe </w:t>
-      </w:r>
-      <w:r>
-        <w:rPr>
-          <w:rFonts w:ascii="Arial" w:hAnsi="Arial" w:cs="Arial"/>
-          <w:bCs/>
-          <w:sz w:val="24"/>
-          <w:szCs w:val="24"/>
-        </w:rPr>
-        <w:t>mostrar si el usuario es</w:t>
-      </w:r>
-      <w:r>
-        <w:rPr>
-          <w:rFonts w:ascii="Arial" w:hAnsi="Arial" w:cs="Arial"/>
-          <w:bCs/>
-          <w:sz w:val="24"/>
-          <w:szCs w:val="24"/>
-        </w:rPr>
-        <w:t xml:space="preserve"> productor o comprador</w:t>
+        <w:t xml:space="preserve">El aplicativo debe contar con una </w:t>
+      </w:r>
+      <w:r>
+        <w:rPr>
+          <w:rFonts w:ascii="Arial" w:hAnsi="Arial" w:cs="Arial"/>
+          <w:bCs/>
+          <w:sz w:val="24"/>
+          <w:szCs w:val="24"/>
+        </w:rPr>
+        <w:t>opción</w:t>
+      </w:r>
+      <w:r>
+        <w:rPr>
+          <w:rFonts w:ascii="Arial" w:hAnsi="Arial" w:cs="Arial"/>
+          <w:bCs/>
+          <w:sz w:val="24"/>
+          <w:szCs w:val="24"/>
+        </w:rPr>
+        <w:t xml:space="preserve"> de </w:t>
+      </w:r>
+      <w:r>
+        <w:rPr>
+          <w:rFonts w:ascii="Arial" w:hAnsi="Arial" w:cs="Arial"/>
+          <w:bCs/>
+          <w:sz w:val="24"/>
+          <w:szCs w:val="24"/>
+        </w:rPr>
+        <w:t>inducción</w:t>
+      </w:r>
+      <w:r>
+        <w:rPr>
+          <w:rFonts w:ascii="Arial" w:hAnsi="Arial" w:cs="Arial"/>
+          <w:bCs/>
+          <w:sz w:val="24"/>
+          <w:szCs w:val="24"/>
+        </w:rPr>
+        <w:t xml:space="preserve"> para que los usuarios </w:t>
+      </w:r>
+      <w:r>
+        <w:rPr>
+          <w:rFonts w:ascii="Arial" w:hAnsi="Arial" w:cs="Arial"/>
+          <w:bCs/>
+          <w:sz w:val="24"/>
+          <w:szCs w:val="24"/>
+        </w:rPr>
+        <w:t>aprendan a manejar la plataforma</w:t>
+      </w:r>
+      <w:r>
+        <w:rPr>
+          <w:rFonts w:ascii="Arial" w:hAnsi="Arial" w:cs="Arial"/>
+          <w:bCs/>
+          <w:sz w:val="24"/>
+          <w:szCs w:val="24"/>
+        </w:rPr>
+        <w:t xml:space="preserve"> por medio de ayudas audiovisuales (video tutoriales)</w:t>
+      </w:r>
+      <w:r>
+        <w:rPr>
+          <w:rFonts w:ascii="Arial" w:hAnsi="Arial" w:cs="Arial"/>
+          <w:bCs/>
+          <w:sz w:val="24"/>
+          <w:szCs w:val="24"/>
+        </w:rPr>
+        <w:t>,</w:t>
+      </w:r>
+      <w:r>
+        <w:rPr>
+          <w:rFonts w:ascii="Arial" w:hAnsi="Arial" w:cs="Arial"/>
+          <w:bCs/>
+          <w:sz w:val="24"/>
+          <w:szCs w:val="24"/>
+        </w:rPr>
+        <w:t xml:space="preserve"> como se usa el aplicativo, que beneficios tiene y como pueden operar</w:t>
       </w:r>
       <w:r>
         <w:rPr>
@@ -4912,15 +4857,6 @@
           <w:szCs w:val="24"/>
         </w:rPr>
         <w:t>.</w:t>
-      </w:r>
-      <w:r>
-        <w:rPr>
-          <w:rFonts w:ascii="Arial" w:hAnsi="Arial" w:cs="Arial"/>
-          <w:bCs/>
-          <w:sz w:val="24"/>
-          <w:szCs w:val="24"/>
-        </w:rPr>
-        <w:t xml:space="preserve"> </w:t>
       </w:r>
     </w:p>
     <w:p>
@@ -4957,20 +4893,90 @@
           <w:sz w:val="24"/>
           <w:szCs w:val="24"/>
         </w:rPr>
-        <w:t>El aplicativo debe contar con un chat o un redireccionamiento vía crm u otra herramienta para la solución de posibles inconvenientes con cualquiera de los usuarios, en cualquiera de las áreas como carrito de compras, pagos, quejas o reclamos etc.</w:t>
-      </w:r>
-    </w:p>
-    <w:p>
-      <w:pPr>
-        <w:pStyle w:val="Prrafodelista"/>
-        <w:jc w:val="both"/>
-        <w:rPr>
-          <w:rFonts w:ascii="Arial" w:hAnsi="Arial" w:cs="Arial"/>
-          <w:bCs/>
-          <w:sz w:val="24"/>
-          <w:szCs w:val="24"/>
-        </w:rPr>
-      </w:pPr>
+        <w:t>El aplicativo debe contar con una</w:t>
+      </w:r>
+      <w:r>
+        <w:rPr>
+          <w:rFonts w:ascii="Arial" w:hAnsi="Arial" w:cs="Arial"/>
+          <w:bCs/>
+          <w:sz w:val="24"/>
+          <w:szCs w:val="24"/>
+        </w:rPr>
+        <w:t xml:space="preserve"> </w:t>
+      </w:r>
+      <w:r>
+        <w:rPr>
+          <w:rFonts w:ascii="Arial" w:hAnsi="Arial" w:cs="Arial"/>
+          <w:bCs/>
+          <w:sz w:val="24"/>
+          <w:szCs w:val="24"/>
+        </w:rPr>
+        <w:t>opción</w:t>
+      </w:r>
+      <w:r>
+        <w:rPr>
+          <w:rFonts w:ascii="Arial" w:hAnsi="Arial" w:cs="Arial"/>
+          <w:bCs/>
+          <w:color w:val="FF0000"/>
+          <w:sz w:val="24"/>
+          <w:szCs w:val="24"/>
+        </w:rPr>
+        <w:t xml:space="preserve"> </w:t>
+      </w:r>
+      <w:r>
+        <w:rPr>
+          <w:rFonts w:ascii="Arial" w:hAnsi="Arial" w:cs="Arial"/>
+          <w:bCs/>
+          <w:sz w:val="24"/>
+          <w:szCs w:val="24"/>
+        </w:rPr>
+        <w:t xml:space="preserve">de administración para poder revisar los datos de los usuarios registrados, poder editarlos, actualizarlos o eliminarlos de manera manual, </w:t>
+      </w:r>
+      <w:r>
+        <w:rPr>
+          <w:rFonts w:ascii="Arial" w:hAnsi="Arial" w:cs="Arial"/>
+          <w:bCs/>
+          <w:sz w:val="24"/>
+          <w:szCs w:val="24"/>
+        </w:rPr>
+        <w:t xml:space="preserve">para poder </w:t>
+      </w:r>
+      <w:r>
+        <w:rPr>
+          <w:rFonts w:ascii="Arial" w:hAnsi="Arial" w:cs="Arial"/>
+          <w:bCs/>
+          <w:sz w:val="24"/>
+          <w:szCs w:val="24"/>
+        </w:rPr>
+        <w:t>analizar</w:t>
+      </w:r>
+      <w:r>
+        <w:rPr>
+          <w:rFonts w:ascii="Arial" w:hAnsi="Arial" w:cs="Arial"/>
+          <w:bCs/>
+          <w:sz w:val="24"/>
+          <w:szCs w:val="24"/>
+        </w:rPr>
+        <w:t>,</w:t>
+      </w:r>
+      <w:r>
+        <w:rPr>
+          <w:rFonts w:ascii="Arial" w:hAnsi="Arial" w:cs="Arial"/>
+          <w:bCs/>
+          <w:sz w:val="24"/>
+          <w:szCs w:val="24"/>
+        </w:rPr>
+        <w:t xml:space="preserve"> administrar y tomar decisiones</w:t>
+      </w:r>
+      <w:r>
+        <w:rPr>
+          <w:rFonts w:ascii="Arial" w:hAnsi="Arial" w:cs="Arial"/>
+          <w:bCs/>
+          <w:sz w:val="24"/>
+          <w:szCs w:val="24"/>
+        </w:rPr>
+        <w:t>.</w:t>
+      </w:r>
     </w:p>
     <w:p>
       <w:pPr>
@@ -5006,7 +5012,7 @@
           <w:sz w:val="24"/>
           <w:szCs w:val="24"/>
         </w:rPr>
-        <w:t>El aplicativo debe contar con una pagina de autogestión para PQR para que el mismo usuario sea capaz de hacerlas sin necesidad de ayuda de un agente del crm</w:t>
+        <w:t>El aplicativo debe contar con un registro para dichos pedidos realizados, pagados, con la información del método de pago y todo lo relacionado para las auditorias financieras</w:t>
       </w:r>
       <w:r>
         <w:rPr>
@@ -5021,7 +5027,6 @@
     <w:p>
       <w:pPr>
         <w:pStyle w:val="Prrafodelista"/>
-        <w:jc w:val="both"/>
         <w:rPr>
           <w:rFonts w:ascii="Arial" w:hAnsi="Arial" w:cs="Arial"/>
           <w:bCs/>
@@ -5052,12 +5057,112 @@
           <w:sz w:val="24"/>
           <w:szCs w:val="24"/>
         </w:rPr>
-        <w:t>El aplicativo debe contar con un seguimiento del pedido, si el pedido ya fue cancelado pues el cliente final debe poder saber el estado y el lugar en donde esta el producto o al menos algo cercano a esto</w:t>
-      </w:r>
-    </w:p>
-    <w:p>
-      <w:pPr>
-        <w:pStyle w:val="Prrafodelista"/>
+        <w:t xml:space="preserve">El aplicativo </w:t>
+      </w:r>
+      <w:r>
+        <w:rPr>
+          <w:rFonts w:ascii="Arial" w:hAnsi="Arial" w:cs="Arial"/>
+          <w:bCs/>
+          <w:sz w:val="24"/>
+          <w:szCs w:val="24"/>
+        </w:rPr>
+        <w:t xml:space="preserve">debe tener la </w:t>
+      </w:r>
+      <w:r>
+        <w:rPr>
+          <w:rFonts w:ascii="Arial" w:hAnsi="Arial" w:cs="Arial"/>
+          <w:bCs/>
+          <w:sz w:val="24"/>
+          <w:szCs w:val="24"/>
+        </w:rPr>
+        <w:t>opción</w:t>
+      </w:r>
+      <w:r>
+        <w:rPr>
+          <w:rFonts w:ascii="Arial" w:hAnsi="Arial" w:cs="Arial"/>
+          <w:bCs/>
+          <w:sz w:val="24"/>
+          <w:szCs w:val="24"/>
+        </w:rPr>
+        <w:t xml:space="preserve"> de desprend</w:t>
+      </w:r>
+      <w:r>
+        <w:rPr>
+          <w:rFonts w:ascii="Arial" w:hAnsi="Arial" w:cs="Arial"/>
+          <w:bCs/>
+          <w:sz w:val="24"/>
+          <w:szCs w:val="24"/>
+        </w:rPr>
+        <w:t>ible de orden</w:t>
+      </w:r>
+      <w:r>
+        <w:rPr>
+          <w:rFonts w:ascii="Arial" w:hAnsi="Arial" w:cs="Arial"/>
+          <w:bCs/>
+          <w:sz w:val="24"/>
+          <w:szCs w:val="24"/>
+        </w:rPr>
+        <w:t xml:space="preserve"> para </w:t>
+      </w:r>
+      <w:r>
+        <w:rPr>
+          <w:rFonts w:ascii="Arial" w:hAnsi="Arial" w:cs="Arial"/>
+          <w:bCs/>
+          <w:sz w:val="24"/>
+          <w:szCs w:val="24"/>
+        </w:rPr>
+        <w:t xml:space="preserve">que </w:t>
+      </w:r>
+      <w:r>
+        <w:rPr>
+          <w:rFonts w:ascii="Arial" w:hAnsi="Arial" w:cs="Arial"/>
+          <w:bCs/>
+          <w:sz w:val="24"/>
+          <w:szCs w:val="24"/>
+        </w:rPr>
+        <w:t>el usuario</w:t>
+      </w:r>
+      <w:r>
+        <w:rPr>
+          <w:rFonts w:ascii="Arial" w:hAnsi="Arial" w:cs="Arial"/>
+          <w:bCs/>
+          <w:sz w:val="24"/>
+          <w:szCs w:val="24"/>
+        </w:rPr>
+        <w:t xml:space="preserve"> pueda ver la orden </w:t>
+      </w:r>
+      <w:r>
+        <w:rPr>
+          <w:rFonts w:ascii="Arial" w:hAnsi="Arial" w:cs="Arial"/>
+          <w:bCs/>
+          <w:sz w:val="24"/>
+          <w:szCs w:val="24"/>
+        </w:rPr>
+        <w:t xml:space="preserve">generada y poder descargar o enviar </w:t>
+      </w:r>
+      <w:r>
+        <w:rPr>
+          <w:rFonts w:ascii="Arial" w:hAnsi="Arial" w:cs="Arial"/>
+          <w:bCs/>
+          <w:sz w:val="24"/>
+          <w:szCs w:val="24"/>
+        </w:rPr>
+        <w:t>al correo o compartirlo a un contacto, almacenarlo en el dispositivo, o solo visualizarlo desde la vista de movimientos en el perfil del usuario</w:t>
+      </w:r>
+      <w:r>
+        <w:rPr>
+          <w:rFonts w:ascii="Arial" w:hAnsi="Arial" w:cs="Arial"/>
+          <w:bCs/>
+          <w:sz w:val="24"/>
+          <w:szCs w:val="24"/>
+        </w:rPr>
+        <w:t>.</w:t>
+      </w:r>
+    </w:p>
+    <w:p>
+      <w:pPr>
+        <w:pStyle w:val="Prrafodelista"/>
+        <w:jc w:val="both"/>
         <w:rPr>
           <w:rFonts w:ascii="Arial" w:hAnsi="Arial" w:cs="Arial"/>
           <w:bCs/>
@@ -5079,27 +5184,34 @@
           <w:bCs/>
           <w:sz w:val="24"/>
           <w:szCs w:val="24"/>
-          <w:u w:val="single"/>
-        </w:rPr>
-      </w:pPr>
-      <w:r>
-        <w:rPr>
-          <w:rFonts w:ascii="Arial" w:hAnsi="Arial" w:cs="Arial"/>
-          <w:bCs/>
-          <w:sz w:val="24"/>
-          <w:szCs w:val="24"/>
-        </w:rPr>
-        <w:t xml:space="preserve">Creación de la base de datos relacional: con sus respectivas tablas principales, con sus respectivos nombres de columnas y sus tipos de datos verificados, con disponibilidad para hacer auditoria con sus campos de fecha creación, fecha actualiza, fecha eliminar, y el cambio de estado, obviamente </w:t>
-      </w:r>
-      <w:r>
-        <w:rPr>
-          <w:rFonts w:ascii="Arial" w:hAnsi="Arial" w:cs="Arial"/>
-          <w:bCs/>
-          <w:sz w:val="24"/>
-          <w:szCs w:val="24"/>
-        </w:rPr>
-        <w:lastRenderedPageBreak/>
-        <w:t>después de hacer el previo análisis de datos necesarios y los diagramas con las estructuras de las clases</w:t>
+        </w:rPr>
+      </w:pPr>
+      <w:r>
+        <w:rPr>
+          <w:rFonts w:ascii="Arial" w:hAnsi="Arial" w:cs="Arial"/>
+          <w:bCs/>
+          <w:sz w:val="24"/>
+          <w:szCs w:val="24"/>
+        </w:rPr>
+        <w:t xml:space="preserve">El aplicativo debe </w:t>
+      </w:r>
+      <w:r>
+        <w:rPr>
+          <w:rFonts w:ascii="Arial" w:hAnsi="Arial" w:cs="Arial"/>
+          <w:bCs/>
+          <w:sz w:val="24"/>
+          <w:szCs w:val="24"/>
+        </w:rPr>
+        <w:t>mostrar si el usuario es</w:t>
+      </w:r>
+      <w:r>
+        <w:rPr>
+          <w:rFonts w:ascii="Arial" w:hAnsi="Arial" w:cs="Arial"/>
+          <w:bCs/>
+          <w:sz w:val="24"/>
+          <w:szCs w:val="24"/>
+        </w:rPr>
+        <w:t xml:space="preserve"> productor o comprador</w:t>
       </w:r>
       <w:r>
         <w:rPr>
@@ -5110,6 +5222,27 @@
         </w:rPr>
         <w:t>.</w:t>
       </w:r>
+      <w:r>
+        <w:rPr>
+          <w:rFonts w:ascii="Arial" w:hAnsi="Arial" w:cs="Arial"/>
+          <w:bCs/>
+          <w:sz w:val="24"/>
+          <w:szCs w:val="24"/>
+        </w:rPr>
+        <w:t xml:space="preserve"> </w:t>
+      </w:r>
+    </w:p>
+    <w:p>
+      <w:pPr>
+        <w:pStyle w:val="Prrafodelista"/>
+        <w:jc w:val="both"/>
+        <w:rPr>
+          <w:rFonts w:ascii="Arial" w:hAnsi="Arial" w:cs="Arial"/>
+          <w:bCs/>
+          <w:sz w:val="24"/>
+          <w:szCs w:val="24"/>
+        </w:rPr>
+      </w:pPr>
     </w:p>
     <w:p>
       <w:pPr>
@@ -5126,6 +5259,589 @@
           <w:szCs w:val="24"/>
         </w:rPr>
       </w:pPr>
+      <w:r>
+        <w:rPr>
+          <w:rFonts w:ascii="Arial" w:hAnsi="Arial" w:cs="Arial"/>
+          <w:bCs/>
+          <w:sz w:val="24"/>
+          <w:szCs w:val="24"/>
+        </w:rPr>
+        <w:lastRenderedPageBreak/>
+        <w:t xml:space="preserve">El aplicativo debe contar con un chat </w:t>
+      </w:r>
+      <w:r>
+        <w:rPr>
+          <w:rFonts w:ascii="Arial" w:hAnsi="Arial" w:cs="Arial"/>
+          <w:bCs/>
+          <w:sz w:val="24"/>
+          <w:szCs w:val="24"/>
+        </w:rPr>
+        <w:t xml:space="preserve">de ayuda y consulta </w:t>
+      </w:r>
+      <w:r>
+        <w:rPr>
+          <w:rFonts w:ascii="Arial" w:hAnsi="Arial" w:cs="Arial"/>
+          <w:bCs/>
+          <w:sz w:val="24"/>
+          <w:szCs w:val="24"/>
+        </w:rPr>
+        <w:t>para la solución de posibles inconvenientes con cualquiera de los usuarios, en cualquiera de las áreas como carrito de compras, pagos, quejas o reclamos etc.</w:t>
+      </w:r>
+    </w:p>
+    <w:p>
+      <w:pPr>
+        <w:pStyle w:val="Prrafodelista"/>
+        <w:jc w:val="both"/>
+        <w:rPr>
+          <w:rFonts w:ascii="Arial" w:hAnsi="Arial" w:cs="Arial"/>
+          <w:bCs/>
+          <w:sz w:val="24"/>
+          <w:szCs w:val="24"/>
+        </w:rPr>
+      </w:pPr>
+    </w:p>
+    <w:p>
+      <w:pPr>
+        <w:pStyle w:val="Prrafodelista"/>
+        <w:jc w:val="both"/>
+        <w:rPr>
+          <w:rFonts w:ascii="Arial" w:hAnsi="Arial" w:cs="Arial"/>
+          <w:bCs/>
+          <w:sz w:val="24"/>
+          <w:szCs w:val="24"/>
+        </w:rPr>
+      </w:pPr>
+    </w:p>
+    <w:p>
+      <w:pPr>
+        <w:pStyle w:val="Prrafodelista"/>
+        <w:numPr>
+          <w:ilvl w:val="0"/>
+          <w:numId w:val="3"/>
+        </w:numPr>
+        <w:jc w:val="both"/>
+        <w:rPr>
+          <w:rFonts w:ascii="Arial" w:hAnsi="Arial" w:cs="Arial"/>
+          <w:bCs/>
+          <w:sz w:val="24"/>
+          <w:szCs w:val="24"/>
+        </w:rPr>
+      </w:pPr>
+      <w:r>
+        <w:rPr>
+          <w:rFonts w:ascii="Arial" w:hAnsi="Arial" w:cs="Arial"/>
+          <w:bCs/>
+          <w:sz w:val="24"/>
+          <w:szCs w:val="24"/>
+        </w:rPr>
+        <w:t xml:space="preserve">El aplicativo debe contar con una </w:t>
+      </w:r>
+      <w:r>
+        <w:rPr>
+          <w:rFonts w:ascii="Arial" w:hAnsi="Arial" w:cs="Arial"/>
+          <w:bCs/>
+          <w:sz w:val="24"/>
+          <w:szCs w:val="24"/>
+        </w:rPr>
+        <w:t>página</w:t>
+      </w:r>
+      <w:r>
+        <w:rPr>
+          <w:rFonts w:ascii="Arial" w:hAnsi="Arial" w:cs="Arial"/>
+          <w:bCs/>
+          <w:sz w:val="24"/>
+          <w:szCs w:val="24"/>
+        </w:rPr>
+        <w:t xml:space="preserve"> de autogestión para PQR para que el mismo usuario sea capaz de hacerlas sin necesidad de ayuda de un agente del </w:t>
+      </w:r>
+      <w:proofErr w:type="spellStart"/>
+      <w:r>
+        <w:rPr>
+          <w:rFonts w:ascii="Arial" w:hAnsi="Arial" w:cs="Arial"/>
+          <w:bCs/>
+          <w:sz w:val="24"/>
+          <w:szCs w:val="24"/>
+        </w:rPr>
+        <w:t>crm</w:t>
+      </w:r>
+      <w:proofErr w:type="spellEnd"/>
+      <w:r>
+        <w:rPr>
+          <w:rFonts w:ascii="Arial" w:hAnsi="Arial" w:cs="Arial"/>
+          <w:bCs/>
+          <w:sz w:val="24"/>
+          <w:szCs w:val="24"/>
+        </w:rPr>
+        <w:t>.</w:t>
+      </w:r>
+    </w:p>
+    <w:p>
+      <w:pPr>
+        <w:pStyle w:val="Prrafodelista"/>
+        <w:jc w:val="both"/>
+        <w:rPr>
+          <w:rFonts w:ascii="Arial" w:hAnsi="Arial" w:cs="Arial"/>
+          <w:bCs/>
+          <w:sz w:val="24"/>
+          <w:szCs w:val="24"/>
+        </w:rPr>
+      </w:pPr>
+    </w:p>
+    <w:p>
+      <w:pPr>
+        <w:pStyle w:val="Prrafodelista"/>
+        <w:rPr>
+          <w:rFonts w:ascii="Arial" w:hAnsi="Arial" w:cs="Arial"/>
+          <w:bCs/>
+          <w:sz w:val="24"/>
+          <w:szCs w:val="24"/>
+        </w:rPr>
+      </w:pPr>
+    </w:p>
+    <w:p>
+      <w:pPr>
+        <w:pStyle w:val="Prrafodelista"/>
+        <w:numPr>
+          <w:ilvl w:val="0"/>
+          <w:numId w:val="3"/>
+        </w:numPr>
+        <w:jc w:val="both"/>
+        <w:rPr>
+          <w:rFonts w:ascii="Arial" w:hAnsi="Arial" w:cs="Arial"/>
+          <w:bCs/>
+          <w:sz w:val="24"/>
+          <w:szCs w:val="24"/>
+          <w:u w:val="single"/>
+        </w:rPr>
+      </w:pPr>
+      <w:r>
+        <w:rPr>
+          <w:rFonts w:ascii="Arial" w:hAnsi="Arial" w:cs="Arial"/>
+          <w:bCs/>
+          <w:sz w:val="24"/>
+          <w:szCs w:val="24"/>
+        </w:rPr>
+        <w:t>Creación de la base de datos relacional: con sus respectivas tablas principales, con sus respectivos nombres de columnas y sus tipos de datos verificados, con disponibilidad para hacer auditoria con sus campos de fecha creación, fecha actualiza, fecha eliminar, y el cambio de estado, obviamente después de hacer el previo análisis de datos necesarios y los diagramas con las estructuras de las clases</w:t>
+      </w:r>
+      <w:r>
+        <w:rPr>
+          <w:rFonts w:ascii="Arial" w:hAnsi="Arial" w:cs="Arial"/>
+          <w:bCs/>
+          <w:sz w:val="24"/>
+          <w:szCs w:val="24"/>
+        </w:rPr>
+        <w:t>.</w:t>
+      </w:r>
+    </w:p>
+    <w:p>
+      <w:pPr>
+        <w:pStyle w:val="Prrafodelista"/>
+        <w:jc w:val="both"/>
+        <w:rPr>
+          <w:rFonts w:ascii="Arial" w:hAnsi="Arial" w:cs="Arial"/>
+          <w:bCs/>
+          <w:sz w:val="24"/>
+          <w:szCs w:val="24"/>
+          <w:u w:val="single"/>
+        </w:rPr>
+      </w:pPr>
+    </w:p>
+    <w:p>
+      <w:pPr>
+        <w:pStyle w:val="Prrafodelista"/>
+        <w:numPr>
+          <w:ilvl w:val="0"/>
+          <w:numId w:val="3"/>
+        </w:numPr>
+        <w:jc w:val="both"/>
+        <w:rPr>
+          <w:rFonts w:ascii="Arial" w:hAnsi="Arial" w:cs="Arial"/>
+          <w:bCs/>
+          <w:sz w:val="24"/>
+          <w:szCs w:val="24"/>
+        </w:rPr>
+      </w:pPr>
+      <w:r>
+        <w:rPr>
+          <w:rFonts w:ascii="Arial" w:hAnsi="Arial" w:cs="Arial"/>
+          <w:bCs/>
+          <w:sz w:val="24"/>
+          <w:szCs w:val="24"/>
+        </w:rPr>
+        <w:t xml:space="preserve">El </w:t>
+      </w:r>
+      <w:r>
+        <w:rPr>
+          <w:rFonts w:ascii="Arial" w:hAnsi="Arial" w:cs="Arial"/>
+          <w:bCs/>
+          <w:sz w:val="24"/>
+          <w:szCs w:val="24"/>
+        </w:rPr>
+        <w:t>aplicativo web</w:t>
+      </w:r>
+      <w:r>
+        <w:rPr>
+          <w:rFonts w:ascii="Arial" w:hAnsi="Arial" w:cs="Arial"/>
+          <w:bCs/>
+          <w:sz w:val="24"/>
+          <w:szCs w:val="24"/>
+        </w:rPr>
+        <w:t xml:space="preserve"> debe estar protegido contra accesos no autorizados.</w:t>
+      </w:r>
+    </w:p>
+    <w:p>
+      <w:pPr>
+        <w:pStyle w:val="Prrafodelista"/>
+        <w:rPr>
+          <w:rFonts w:ascii="Arial" w:hAnsi="Arial" w:cs="Arial"/>
+          <w:bCs/>
+          <w:sz w:val="24"/>
+          <w:szCs w:val="24"/>
+        </w:rPr>
+      </w:pPr>
+    </w:p>
+    <w:p>
+      <w:pPr>
+        <w:pStyle w:val="Prrafodelista"/>
+        <w:jc w:val="both"/>
+        <w:rPr>
+          <w:rFonts w:ascii="Arial" w:hAnsi="Arial" w:cs="Arial"/>
+          <w:bCs/>
+          <w:sz w:val="24"/>
+          <w:szCs w:val="24"/>
+        </w:rPr>
+      </w:pPr>
+    </w:p>
+    <w:p>
+      <w:pPr>
+        <w:pStyle w:val="Prrafodelista"/>
+        <w:numPr>
+          <w:ilvl w:val="0"/>
+          <w:numId w:val="3"/>
+        </w:numPr>
+        <w:jc w:val="both"/>
+        <w:rPr>
+          <w:rFonts w:ascii="Arial" w:hAnsi="Arial" w:cs="Arial"/>
+          <w:bCs/>
+          <w:sz w:val="24"/>
+          <w:szCs w:val="24"/>
+        </w:rPr>
+      </w:pPr>
+      <w:r>
+        <w:rPr>
+          <w:rFonts w:ascii="Arial" w:hAnsi="Arial" w:cs="Arial"/>
+          <w:bCs/>
+          <w:sz w:val="24"/>
+          <w:szCs w:val="24"/>
+        </w:rPr>
+        <w:t xml:space="preserve">El </w:t>
+      </w:r>
+      <w:r>
+        <w:rPr>
+          <w:rFonts w:ascii="Arial" w:hAnsi="Arial" w:cs="Arial"/>
+          <w:bCs/>
+          <w:sz w:val="24"/>
+          <w:szCs w:val="24"/>
+        </w:rPr>
+        <w:t>aplicativo web</w:t>
+      </w:r>
+      <w:r>
+        <w:rPr>
+          <w:rFonts w:ascii="Arial" w:hAnsi="Arial" w:cs="Arial"/>
+          <w:bCs/>
+          <w:sz w:val="24"/>
+          <w:szCs w:val="24"/>
+        </w:rPr>
+        <w:t xml:space="preserve"> debe poder manejar </w:t>
+      </w:r>
+      <w:r>
+        <w:rPr>
+          <w:rFonts w:ascii="Arial" w:hAnsi="Arial" w:cs="Arial"/>
+          <w:bCs/>
+          <w:sz w:val="24"/>
+          <w:szCs w:val="24"/>
+        </w:rPr>
+        <w:t>el numero requerido de usuarios sin ninguna degradación el en rendimiento.</w:t>
+      </w:r>
+    </w:p>
+    <w:p>
+      <w:pPr>
+        <w:pStyle w:val="Prrafodelista"/>
+        <w:jc w:val="both"/>
+        <w:rPr>
+          <w:rFonts w:ascii="Arial" w:hAnsi="Arial" w:cs="Arial"/>
+          <w:bCs/>
+          <w:sz w:val="24"/>
+          <w:szCs w:val="24"/>
+        </w:rPr>
+      </w:pPr>
+    </w:p>
+    <w:p>
+      <w:pPr>
+        <w:pStyle w:val="Prrafodelista"/>
+        <w:numPr>
+          <w:ilvl w:val="0"/>
+          <w:numId w:val="3"/>
+        </w:numPr>
+        <w:jc w:val="both"/>
+        <w:rPr>
+          <w:rFonts w:ascii="Arial" w:hAnsi="Arial" w:cs="Arial"/>
+          <w:bCs/>
+          <w:sz w:val="24"/>
+          <w:szCs w:val="24"/>
+        </w:rPr>
+      </w:pPr>
+      <w:r>
+        <w:rPr>
+          <w:rFonts w:ascii="Arial" w:hAnsi="Arial" w:cs="Arial"/>
+          <w:bCs/>
+          <w:sz w:val="24"/>
+          <w:szCs w:val="24"/>
+        </w:rPr>
+        <w:t xml:space="preserve">El </w:t>
+      </w:r>
+      <w:r>
+        <w:rPr>
+          <w:rFonts w:ascii="Arial" w:hAnsi="Arial" w:cs="Arial"/>
+          <w:bCs/>
+          <w:sz w:val="24"/>
+          <w:szCs w:val="24"/>
+        </w:rPr>
+        <w:t>aplicativo web</w:t>
+      </w:r>
+      <w:r>
+        <w:rPr>
+          <w:rFonts w:ascii="Arial" w:hAnsi="Arial" w:cs="Arial"/>
+          <w:bCs/>
+          <w:sz w:val="24"/>
+          <w:szCs w:val="24"/>
+        </w:rPr>
+        <w:t xml:space="preserve"> debe ser fácil de mantener y actualizar.</w:t>
+      </w:r>
+    </w:p>
+    <w:p>
+      <w:pPr>
+        <w:pStyle w:val="Prrafodelista"/>
+        <w:rPr>
+          <w:rFonts w:ascii="Arial" w:hAnsi="Arial" w:cs="Arial"/>
+          <w:bCs/>
+          <w:sz w:val="24"/>
+          <w:szCs w:val="24"/>
+        </w:rPr>
+      </w:pPr>
+    </w:p>
+    <w:p>
+      <w:pPr>
+        <w:pStyle w:val="Prrafodelista"/>
+        <w:jc w:val="both"/>
+        <w:rPr>
+          <w:rFonts w:ascii="Arial" w:hAnsi="Arial" w:cs="Arial"/>
+          <w:bCs/>
+          <w:sz w:val="24"/>
+          <w:szCs w:val="24"/>
+        </w:rPr>
+      </w:pPr>
+    </w:p>
+    <w:p>
+      <w:pPr>
+        <w:pStyle w:val="Prrafodelista"/>
+        <w:numPr>
+          <w:ilvl w:val="0"/>
+          <w:numId w:val="3"/>
+        </w:numPr>
+        <w:jc w:val="both"/>
+        <w:rPr>
+          <w:rFonts w:ascii="Arial" w:hAnsi="Arial" w:cs="Arial"/>
+          <w:bCs/>
+          <w:sz w:val="24"/>
+          <w:szCs w:val="24"/>
+        </w:rPr>
+      </w:pPr>
+      <w:r>
+        <w:rPr>
+          <w:rFonts w:ascii="Arial" w:hAnsi="Arial" w:cs="Arial"/>
+          <w:bCs/>
+          <w:sz w:val="24"/>
+          <w:szCs w:val="24"/>
+        </w:rPr>
+        <w:t xml:space="preserve">El </w:t>
+      </w:r>
+      <w:r>
+        <w:rPr>
+          <w:rFonts w:ascii="Arial" w:hAnsi="Arial" w:cs="Arial"/>
+          <w:bCs/>
+          <w:sz w:val="24"/>
+          <w:szCs w:val="24"/>
+        </w:rPr>
+        <w:t>aplicativo web</w:t>
+      </w:r>
+      <w:r>
+        <w:rPr>
+          <w:rFonts w:ascii="Arial" w:hAnsi="Arial" w:cs="Arial"/>
+          <w:bCs/>
+          <w:sz w:val="24"/>
+          <w:szCs w:val="24"/>
+        </w:rPr>
+        <w:t xml:space="preserve"> debe poderse ejecutar en diferentes plataformas con cambios mínimos.</w:t>
+      </w:r>
+    </w:p>
+    <w:p>
+      <w:pPr>
+        <w:pStyle w:val="Prrafodelista"/>
+        <w:jc w:val="both"/>
+        <w:rPr>
+          <w:rFonts w:ascii="Arial" w:hAnsi="Arial" w:cs="Arial"/>
+          <w:bCs/>
+          <w:sz w:val="24"/>
+          <w:szCs w:val="24"/>
+        </w:rPr>
+      </w:pPr>
+    </w:p>
+    <w:p>
+      <w:pPr>
+        <w:pStyle w:val="Prrafodelista"/>
+        <w:numPr>
+          <w:ilvl w:val="0"/>
+          <w:numId w:val="3"/>
+        </w:numPr>
+        <w:jc w:val="both"/>
+        <w:rPr>
+          <w:rFonts w:ascii="Arial" w:hAnsi="Arial" w:cs="Arial"/>
+          <w:bCs/>
+          <w:sz w:val="24"/>
+          <w:szCs w:val="24"/>
+        </w:rPr>
+      </w:pPr>
+      <w:r>
+        <w:rPr>
+          <w:rFonts w:ascii="Arial" w:hAnsi="Arial" w:cs="Arial"/>
+          <w:bCs/>
+          <w:sz w:val="24"/>
+          <w:szCs w:val="24"/>
+        </w:rPr>
+        <w:t xml:space="preserve">El </w:t>
+      </w:r>
+      <w:r>
+        <w:rPr>
+          <w:rFonts w:ascii="Arial" w:hAnsi="Arial" w:cs="Arial"/>
+          <w:bCs/>
+          <w:sz w:val="24"/>
+          <w:szCs w:val="24"/>
+        </w:rPr>
+        <w:t>aplicativo web</w:t>
+      </w:r>
+      <w:r>
+        <w:rPr>
+          <w:rFonts w:ascii="Arial" w:hAnsi="Arial" w:cs="Arial"/>
+          <w:bCs/>
+          <w:sz w:val="24"/>
+          <w:szCs w:val="24"/>
+        </w:rPr>
+        <w:t xml:space="preserve"> debe ser confiable y cumplir con los requisitos del usuario.</w:t>
+      </w:r>
+    </w:p>
+    <w:p>
+      <w:pPr>
+        <w:pStyle w:val="Prrafodelista"/>
+        <w:rPr>
+          <w:rFonts w:ascii="Arial" w:hAnsi="Arial" w:cs="Arial"/>
+          <w:bCs/>
+          <w:sz w:val="24"/>
+          <w:szCs w:val="24"/>
+        </w:rPr>
+      </w:pPr>
+    </w:p>
+    <w:p>
+      <w:pPr>
+        <w:pStyle w:val="Prrafodelista"/>
+        <w:jc w:val="both"/>
+        <w:rPr>
+          <w:rFonts w:ascii="Arial" w:hAnsi="Arial" w:cs="Arial"/>
+          <w:bCs/>
+          <w:sz w:val="24"/>
+          <w:szCs w:val="24"/>
+        </w:rPr>
+      </w:pPr>
+    </w:p>
+    <w:p>
+      <w:pPr>
+        <w:pStyle w:val="Prrafodelista"/>
+        <w:numPr>
+          <w:ilvl w:val="0"/>
+          <w:numId w:val="3"/>
+        </w:numPr>
+        <w:jc w:val="both"/>
+        <w:rPr>
+          <w:rFonts w:ascii="Arial" w:hAnsi="Arial" w:cs="Arial"/>
+          <w:bCs/>
+          <w:sz w:val="24"/>
+          <w:szCs w:val="24"/>
+        </w:rPr>
+      </w:pPr>
+      <w:r>
+        <w:rPr>
+          <w:rFonts w:ascii="Arial" w:hAnsi="Arial" w:cs="Arial"/>
+          <w:bCs/>
+          <w:sz w:val="24"/>
+          <w:szCs w:val="24"/>
+        </w:rPr>
+        <w:t xml:space="preserve">El </w:t>
+      </w:r>
+      <w:r>
+        <w:rPr>
+          <w:rFonts w:ascii="Arial" w:hAnsi="Arial" w:cs="Arial"/>
+          <w:bCs/>
+          <w:sz w:val="24"/>
+          <w:szCs w:val="24"/>
+        </w:rPr>
+        <w:t>aplicativo web</w:t>
+      </w:r>
+      <w:r>
+        <w:rPr>
+          <w:rFonts w:ascii="Arial" w:hAnsi="Arial" w:cs="Arial"/>
+          <w:bCs/>
+          <w:sz w:val="24"/>
+          <w:szCs w:val="24"/>
+        </w:rPr>
+        <w:t xml:space="preserve"> debe ser compatible con otros sistemas.</w:t>
+      </w:r>
+    </w:p>
+    <w:p>
+      <w:pPr>
+        <w:pStyle w:val="Prrafodelista"/>
+        <w:jc w:val="both"/>
+        <w:rPr>
+          <w:rFonts w:ascii="Arial" w:hAnsi="Arial" w:cs="Arial"/>
+          <w:bCs/>
+          <w:sz w:val="24"/>
+          <w:szCs w:val="24"/>
+        </w:rPr>
+      </w:pPr>
+    </w:p>
+    <w:p>
+      <w:pPr>
+        <w:pStyle w:val="Prrafodelista"/>
+        <w:numPr>
+          <w:ilvl w:val="0"/>
+          <w:numId w:val="3"/>
+        </w:numPr>
+        <w:jc w:val="both"/>
+        <w:rPr>
+          <w:rFonts w:ascii="Arial" w:hAnsi="Arial" w:cs="Arial"/>
+          <w:bCs/>
+          <w:sz w:val="24"/>
+          <w:szCs w:val="24"/>
+        </w:rPr>
+      </w:pPr>
+      <w:r>
+        <w:rPr>
+          <w:rFonts w:ascii="Arial" w:hAnsi="Arial" w:cs="Arial"/>
+          <w:bCs/>
+          <w:sz w:val="24"/>
+          <w:szCs w:val="24"/>
+        </w:rPr>
+        <w:t>El aplicativo web debe cumplir con todas las leyes y reglamentos establecidos por la ley para su funcionamiento.</w:t>
+      </w:r>
     </w:p>
     <w:p>
       <w:pPr>
@@ -5252,6 +5968,16 @@
           <w:szCs w:val="24"/>
         </w:rPr>
       </w:pPr>
+      <w:r>
+        <w:rPr>
+          <w:rFonts w:ascii="Arial" w:hAnsi="Arial" w:cs="Arial"/>
+          <w:b/>
+          <w:bCs/>
+          <w:sz w:val="24"/>
+          <w:szCs w:val="24"/>
+        </w:rPr>
+        <w:t>Perspectiva del producto</w:t>
+      </w:r>
     </w:p>
     <w:p>
       <w:pPr>
@@ -5271,35 +5997,276 @@
       <w:pPr>
         <w:pStyle w:val="Prrafodelista"/>
         <w:ind w:left="0"/>
-        <w:jc w:val="both"/>
-        <w:rPr>
-          <w:rFonts w:ascii="Arial" w:hAnsi="Arial" w:cs="Arial"/>
-          <w:b/>
-          <w:bCs/>
-          <w:sz w:val="24"/>
-          <w:szCs w:val="24"/>
-        </w:rPr>
-      </w:pPr>
+        <w:rPr>
+          <w:rFonts w:ascii="Arial" w:hAnsi="Arial" w:cs="Arial"/>
+          <w:sz w:val="24"/>
+          <w:szCs w:val="24"/>
+        </w:rPr>
+      </w:pPr>
+      <w:r>
+        <w:rPr>
+          <w:rFonts w:ascii="Arial" w:hAnsi="Arial" w:cs="Arial"/>
+          <w:sz w:val="24"/>
+          <w:szCs w:val="24"/>
+        </w:rPr>
+        <w:t xml:space="preserve">Debido a que la </w:t>
+      </w:r>
+      <w:r>
+        <w:rPr>
+          <w:rFonts w:ascii="Arial" w:hAnsi="Arial" w:cs="Arial"/>
+          <w:sz w:val="24"/>
+          <w:szCs w:val="24"/>
+        </w:rPr>
+        <w:t>tecnología</w:t>
+      </w:r>
+      <w:r>
+        <w:rPr>
+          <w:rFonts w:ascii="Arial" w:hAnsi="Arial" w:cs="Arial"/>
+          <w:sz w:val="24"/>
+          <w:szCs w:val="24"/>
+        </w:rPr>
+        <w:t xml:space="preserve"> </w:t>
+      </w:r>
+      <w:r>
+        <w:rPr>
+          <w:rFonts w:ascii="Arial" w:hAnsi="Arial" w:cs="Arial"/>
+          <w:sz w:val="24"/>
+          <w:szCs w:val="24"/>
+        </w:rPr>
+        <w:t>ha</w:t>
+      </w:r>
+      <w:r>
+        <w:rPr>
+          <w:rFonts w:ascii="Arial" w:hAnsi="Arial" w:cs="Arial"/>
+          <w:sz w:val="24"/>
+          <w:szCs w:val="24"/>
+        </w:rPr>
+        <w:t xml:space="preserve"> avanzado en gran manera y según lo</w:t>
+      </w:r>
+      <w:r>
+        <w:rPr>
+          <w:rFonts w:ascii="Arial" w:hAnsi="Arial" w:cs="Arial"/>
+          <w:sz w:val="24"/>
+          <w:szCs w:val="24"/>
+        </w:rPr>
+        <w:t>s</w:t>
+      </w:r>
+      <w:r>
+        <w:rPr>
+          <w:rFonts w:ascii="Arial" w:hAnsi="Arial" w:cs="Arial"/>
+          <w:sz w:val="24"/>
+          <w:szCs w:val="24"/>
+        </w:rPr>
+        <w:t xml:space="preserve"> requerimientos el producto deberá ser compatible con otros sistemas de </w:t>
+      </w:r>
+      <w:r>
+        <w:rPr>
+          <w:rFonts w:ascii="Arial" w:hAnsi="Arial" w:cs="Arial"/>
+          <w:sz w:val="24"/>
+          <w:szCs w:val="24"/>
+        </w:rPr>
+        <w:t>tecnología</w:t>
+      </w:r>
+      <w:r>
+        <w:rPr>
+          <w:rFonts w:ascii="Arial" w:hAnsi="Arial" w:cs="Arial"/>
+          <w:sz w:val="24"/>
+          <w:szCs w:val="24"/>
+        </w:rPr>
+        <w:t xml:space="preserve"> avanzada </w:t>
+      </w:r>
+      <w:r>
+        <w:rPr>
+          <w:rFonts w:ascii="Arial" w:hAnsi="Arial" w:cs="Arial"/>
+          <w:sz w:val="24"/>
+          <w:szCs w:val="24"/>
+        </w:rPr>
+        <w:t>para conectar clientes con productores y generar ventas</w:t>
+      </w:r>
+      <w:r>
+        <w:rPr>
+          <w:rFonts w:ascii="Arial" w:hAnsi="Arial" w:cs="Arial"/>
+          <w:sz w:val="24"/>
+          <w:szCs w:val="24"/>
+        </w:rPr>
+        <w:t xml:space="preserve">. El software </w:t>
+      </w:r>
+      <w:r>
+        <w:rPr>
+          <w:rFonts w:ascii="Arial" w:hAnsi="Arial" w:cs="Arial"/>
+          <w:sz w:val="24"/>
+          <w:szCs w:val="24"/>
+        </w:rPr>
+        <w:t>deberá</w:t>
+      </w:r>
+      <w:r>
+        <w:rPr>
+          <w:rFonts w:ascii="Arial" w:hAnsi="Arial" w:cs="Arial"/>
+          <w:sz w:val="24"/>
+          <w:szCs w:val="24"/>
+        </w:rPr>
+        <w:t xml:space="preserve"> funcionar en sistemas actuales, la </w:t>
+      </w:r>
+      <w:r>
+        <w:rPr>
+          <w:rFonts w:ascii="Arial" w:hAnsi="Arial" w:cs="Arial"/>
+          <w:sz w:val="24"/>
+          <w:szCs w:val="24"/>
+        </w:rPr>
+        <w:t>página</w:t>
+      </w:r>
+      <w:r>
+        <w:rPr>
+          <w:rFonts w:ascii="Arial" w:hAnsi="Arial" w:cs="Arial"/>
+          <w:sz w:val="24"/>
+          <w:szCs w:val="24"/>
+        </w:rPr>
+        <w:t xml:space="preserve"> web será accesible mediante internet por lo que es necesario que el usuario disponga de dispositivos avanzados "basta que solo cuenten con conexión a internet", de esta manera se podrá aprovechar al 100% los productos desarrollados. El sistema de administración se </w:t>
+      </w:r>
+      <w:r>
+        <w:rPr>
+          <w:rFonts w:ascii="Arial" w:hAnsi="Arial" w:cs="Arial"/>
+          <w:sz w:val="24"/>
+          <w:szCs w:val="24"/>
+        </w:rPr>
+        <w:t>llevará</w:t>
+      </w:r>
+      <w:r>
+        <w:rPr>
+          <w:rFonts w:ascii="Arial" w:hAnsi="Arial" w:cs="Arial"/>
+          <w:sz w:val="24"/>
+          <w:szCs w:val="24"/>
+        </w:rPr>
+        <w:t xml:space="preserve"> a cabo mediante una base de datos en la que se recogerá. Aparte de la información sobre los productos y sus precios, información sobre los usuarios que utilizarán la aplicación, ya sea de tipo </w:t>
+      </w:r>
+      <w:r>
+        <w:rPr>
+          <w:rFonts w:ascii="Arial" w:hAnsi="Arial" w:cs="Arial"/>
+          <w:sz w:val="24"/>
+          <w:szCs w:val="24"/>
+        </w:rPr>
+        <w:t>cliente</w:t>
+      </w:r>
+      <w:r>
+        <w:rPr>
+          <w:rFonts w:ascii="Arial" w:hAnsi="Arial" w:cs="Arial"/>
+          <w:sz w:val="24"/>
+          <w:szCs w:val="24"/>
+        </w:rPr>
+        <w:t xml:space="preserve"> o tipo </w:t>
+      </w:r>
+      <w:r>
+        <w:rPr>
+          <w:rFonts w:ascii="Arial" w:hAnsi="Arial" w:cs="Arial"/>
+          <w:sz w:val="24"/>
+          <w:szCs w:val="24"/>
+        </w:rPr>
+        <w:t>productor</w:t>
+      </w:r>
+      <w:r>
+        <w:rPr>
+          <w:rFonts w:ascii="Arial" w:hAnsi="Arial" w:cs="Arial"/>
+          <w:sz w:val="24"/>
+          <w:szCs w:val="24"/>
+        </w:rPr>
+        <w:t xml:space="preserve">. La interacción con los usuarios de la aplicación se realizará a </w:t>
+      </w:r>
+      <w:r>
+        <w:rPr>
+          <w:rFonts w:ascii="Arial" w:hAnsi="Arial" w:cs="Arial"/>
+          <w:sz w:val="24"/>
+          <w:szCs w:val="24"/>
+        </w:rPr>
+        <w:t>través</w:t>
+      </w:r>
+      <w:r>
+        <w:rPr>
+          <w:rFonts w:ascii="Arial" w:hAnsi="Arial" w:cs="Arial"/>
+          <w:sz w:val="24"/>
+          <w:szCs w:val="24"/>
+        </w:rPr>
+        <w:t xml:space="preserve"> de una </w:t>
+      </w:r>
+      <w:r>
+        <w:rPr>
+          <w:rFonts w:ascii="Arial" w:hAnsi="Arial" w:cs="Arial"/>
+          <w:sz w:val="24"/>
+          <w:szCs w:val="24"/>
+        </w:rPr>
+        <w:t>interfaz</w:t>
+      </w:r>
+      <w:r>
+        <w:rPr>
+          <w:rFonts w:ascii="Arial" w:hAnsi="Arial" w:cs="Arial"/>
+          <w:sz w:val="24"/>
+          <w:szCs w:val="24"/>
+        </w:rPr>
+        <w:t xml:space="preserve"> gráfica que podrá ser utilizada </w:t>
+      </w:r>
+      <w:r>
+        <w:rPr>
+          <w:rFonts w:ascii="Arial" w:hAnsi="Arial" w:cs="Arial"/>
+          <w:sz w:val="24"/>
+          <w:szCs w:val="24"/>
+        </w:rPr>
+        <w:t>de una manera intuitiva</w:t>
+      </w:r>
+      <w:r>
+        <w:rPr>
+          <w:rFonts w:ascii="Arial" w:hAnsi="Arial" w:cs="Arial"/>
+          <w:sz w:val="24"/>
+          <w:szCs w:val="24"/>
+        </w:rPr>
+        <w:t>.</w:t>
+      </w:r>
     </w:p>
     <w:p>
       <w:pPr>
         <w:pStyle w:val="Prrafodelista"/>
         <w:ind w:left="0"/>
-        <w:jc w:val="both"/>
-        <w:rPr>
-          <w:rFonts w:ascii="Arial" w:hAnsi="Arial" w:cs="Arial"/>
-          <w:b/>
-          <w:bCs/>
-          <w:sz w:val="24"/>
-          <w:szCs w:val="24"/>
-        </w:rPr>
-      </w:pPr>
+        <w:rPr>
+          <w:rFonts w:ascii="Arial" w:hAnsi="Arial" w:cs="Arial"/>
+          <w:sz w:val="24"/>
+          <w:szCs w:val="24"/>
+        </w:rPr>
+      </w:pPr>
+      <w:r>
+        <w:rPr>
+          <w:rFonts w:ascii="Arial" w:hAnsi="Arial" w:cs="Arial"/>
+          <w:sz w:val="24"/>
+          <w:szCs w:val="24"/>
+        </w:rPr>
+        <w:t xml:space="preserve">Con ayuda de herramientas </w:t>
+      </w:r>
+      <w:r>
+        <w:rPr>
+          <w:rFonts w:ascii="Arial" w:hAnsi="Arial" w:cs="Arial"/>
+          <w:sz w:val="24"/>
+          <w:szCs w:val="24"/>
+        </w:rPr>
+        <w:t xml:space="preserve">publicitarias el aplicativo tendrá el alcance de conectar cada vez mas el </w:t>
+      </w:r>
+      <w:r>
+        <w:rPr>
+          <w:rFonts w:ascii="Arial" w:hAnsi="Arial" w:cs="Arial"/>
+          <w:sz w:val="24"/>
+          <w:szCs w:val="24"/>
+        </w:rPr>
+        <w:t>producto del agricultor con las grandes ciudades buscando un beneficio para todos</w:t>
+      </w:r>
+      <w:r>
+        <w:rPr>
+          <w:rFonts w:ascii="Arial" w:hAnsi="Arial" w:cs="Arial"/>
+          <w:sz w:val="24"/>
+          <w:szCs w:val="24"/>
+        </w:rPr>
+        <w:t>.</w:t>
+      </w:r>
     </w:p>
     <w:p>
       <w:pPr>
         <w:pStyle w:val="Prrafodelista"/>
         <w:ind w:left="0"/>
-        <w:jc w:val="both"/>
         <w:rPr>
           <w:rFonts w:ascii="Arial" w:hAnsi="Arial" w:cs="Arial"/>
           <w:b/>
@@ -5336,6 +6303,16 @@
           <w:szCs w:val="24"/>
         </w:rPr>
       </w:pPr>
+      <w:r>
+        <w:rPr>
+          <w:rFonts w:ascii="Arial" w:hAnsi="Arial" w:cs="Arial"/>
+          <w:b/>
+          <w:bCs/>
+          <w:sz w:val="24"/>
+          <w:szCs w:val="24"/>
+        </w:rPr>
+        <w:t>Síntesis</w:t>
+      </w:r>
     </w:p>
     <w:p>
       <w:pPr>
@@ -5355,29 +6332,359 @@
       <w:pPr>
         <w:pStyle w:val="Prrafodelista"/>
         <w:ind w:left="0"/>
-        <w:jc w:val="both"/>
-        <w:rPr>
-          <w:rFonts w:ascii="Arial" w:hAnsi="Arial" w:cs="Arial"/>
-          <w:b/>
-          <w:bCs/>
-          <w:sz w:val="24"/>
-          <w:szCs w:val="24"/>
-        </w:rPr>
-      </w:pPr>
+        <w:rPr>
+          <w:rFonts w:ascii="Arial" w:hAnsi="Arial" w:cs="Arial"/>
+          <w:sz w:val="24"/>
+          <w:szCs w:val="24"/>
+        </w:rPr>
+      </w:pPr>
+      <w:r>
+        <w:rPr>
+          <w:rFonts w:ascii="Arial" w:hAnsi="Arial" w:cs="Arial"/>
+          <w:sz w:val="24"/>
+          <w:szCs w:val="24"/>
+        </w:rPr>
+        <w:t xml:space="preserve">en </w:t>
+      </w:r>
+      <w:r>
+        <w:rPr>
+          <w:rFonts w:ascii="Arial" w:hAnsi="Arial" w:cs="Arial"/>
+          <w:sz w:val="24"/>
+          <w:szCs w:val="24"/>
+        </w:rPr>
+        <w:t>definitiva,</w:t>
+      </w:r>
+      <w:r>
+        <w:rPr>
+          <w:rFonts w:ascii="Arial" w:hAnsi="Arial" w:cs="Arial"/>
+          <w:sz w:val="24"/>
+          <w:szCs w:val="24"/>
+        </w:rPr>
+        <w:t xml:space="preserve"> el aplicativo web funcionara como una plataforma en la </w:t>
+      </w:r>
+      <w:r>
+        <w:rPr>
+          <w:rFonts w:ascii="Arial" w:hAnsi="Arial" w:cs="Arial"/>
+          <w:sz w:val="24"/>
+          <w:szCs w:val="24"/>
+        </w:rPr>
+        <w:t>cual,</w:t>
+      </w:r>
+      <w:r>
+        <w:rPr>
+          <w:rFonts w:ascii="Arial" w:hAnsi="Arial" w:cs="Arial"/>
+          <w:sz w:val="24"/>
+          <w:szCs w:val="24"/>
+        </w:rPr>
+        <w:t xml:space="preserve"> los productores tendrán la oportunidad de exhibir sus productos por medio de una pasarela de produc</w:t>
+      </w:r>
+      <w:r>
+        <w:rPr>
+          <w:rFonts w:ascii="Arial" w:hAnsi="Arial" w:cs="Arial"/>
+          <w:sz w:val="24"/>
+          <w:szCs w:val="24"/>
+        </w:rPr>
+        <w:t>tos, realizando antes un registro en donde crea</w:t>
+      </w:r>
+      <w:r>
+        <w:rPr>
+          <w:rFonts w:ascii="Arial" w:hAnsi="Arial" w:cs="Arial"/>
+          <w:sz w:val="24"/>
+          <w:szCs w:val="24"/>
+        </w:rPr>
+        <w:t>rán</w:t>
+      </w:r>
+      <w:r>
+        <w:rPr>
+          <w:rFonts w:ascii="Arial" w:hAnsi="Arial" w:cs="Arial"/>
+          <w:sz w:val="24"/>
+          <w:szCs w:val="24"/>
+        </w:rPr>
+        <w:t xml:space="preserve"> </w:t>
+      </w:r>
+      <w:r>
+        <w:rPr>
+          <w:rFonts w:ascii="Arial" w:hAnsi="Arial" w:cs="Arial"/>
+          <w:sz w:val="24"/>
+          <w:szCs w:val="24"/>
+        </w:rPr>
+        <w:t>un</w:t>
+      </w:r>
+      <w:r>
+        <w:rPr>
+          <w:rFonts w:ascii="Arial" w:hAnsi="Arial" w:cs="Arial"/>
+          <w:sz w:val="24"/>
+          <w:szCs w:val="24"/>
+        </w:rPr>
+        <w:t xml:space="preserve"> perfil como productor</w:t>
+      </w:r>
+      <w:r>
+        <w:rPr>
+          <w:rFonts w:ascii="Arial" w:hAnsi="Arial" w:cs="Arial"/>
+          <w:sz w:val="24"/>
+          <w:szCs w:val="24"/>
+        </w:rPr>
+        <w:t xml:space="preserve"> y s</w:t>
+      </w:r>
+      <w:r>
+        <w:rPr>
+          <w:rFonts w:ascii="Arial" w:hAnsi="Arial" w:cs="Arial"/>
+          <w:sz w:val="24"/>
+          <w:szCs w:val="24"/>
+        </w:rPr>
+        <w:t>ubir</w:t>
+      </w:r>
+      <w:r>
+        <w:rPr>
+          <w:rFonts w:ascii="Arial" w:hAnsi="Arial" w:cs="Arial"/>
+          <w:sz w:val="24"/>
+          <w:szCs w:val="24"/>
+        </w:rPr>
+        <w:t xml:space="preserve"> el producto que </w:t>
+      </w:r>
+      <w:r>
+        <w:rPr>
+          <w:rFonts w:ascii="Arial" w:hAnsi="Arial" w:cs="Arial"/>
+          <w:sz w:val="24"/>
+          <w:szCs w:val="24"/>
+        </w:rPr>
+        <w:t>pondrán en venta</w:t>
+      </w:r>
+      <w:r>
+        <w:rPr>
+          <w:rFonts w:ascii="Arial" w:hAnsi="Arial" w:cs="Arial"/>
+          <w:sz w:val="24"/>
+          <w:szCs w:val="24"/>
+        </w:rPr>
+        <w:t xml:space="preserve"> con su respectiva </w:t>
+      </w:r>
+      <w:r>
+        <w:rPr>
+          <w:rFonts w:ascii="Arial" w:hAnsi="Arial" w:cs="Arial"/>
+          <w:sz w:val="24"/>
+          <w:szCs w:val="24"/>
+        </w:rPr>
+        <w:t>descripción</w:t>
+      </w:r>
+      <w:r>
+        <w:rPr>
+          <w:rFonts w:ascii="Arial" w:hAnsi="Arial" w:cs="Arial"/>
+          <w:sz w:val="24"/>
+          <w:szCs w:val="24"/>
+        </w:rPr>
+        <w:t>, los clientes de igual forma podrán ver lo expuesto por los productores y realizar sus compras</w:t>
+      </w:r>
+      <w:r>
+        <w:rPr>
+          <w:rFonts w:ascii="Arial" w:hAnsi="Arial" w:cs="Arial"/>
+          <w:sz w:val="24"/>
+          <w:szCs w:val="24"/>
+        </w:rPr>
+        <w:t xml:space="preserve"> de forma online. </w:t>
+      </w:r>
+      <w:r>
+        <w:rPr>
+          <w:rFonts w:ascii="Arial" w:hAnsi="Arial" w:cs="Arial"/>
+          <w:sz w:val="24"/>
+          <w:szCs w:val="24"/>
+        </w:rPr>
+        <w:t xml:space="preserve">El aplicativo se </w:t>
+      </w:r>
+      <w:r>
+        <w:rPr>
+          <w:rFonts w:ascii="Arial" w:hAnsi="Arial" w:cs="Arial"/>
+          <w:sz w:val="24"/>
+          <w:szCs w:val="24"/>
+        </w:rPr>
+        <w:t>impulsará</w:t>
+      </w:r>
+      <w:r>
+        <w:rPr>
+          <w:rFonts w:ascii="Arial" w:hAnsi="Arial" w:cs="Arial"/>
+          <w:sz w:val="24"/>
+          <w:szCs w:val="24"/>
+        </w:rPr>
+        <w:t xml:space="preserve"> por medio de redes sociales para tener mayor alcance </w:t>
+      </w:r>
+      <w:r>
+        <w:rPr>
+          <w:rFonts w:ascii="Arial" w:hAnsi="Arial" w:cs="Arial"/>
+          <w:sz w:val="24"/>
+          <w:szCs w:val="24"/>
+        </w:rPr>
+        <w:t xml:space="preserve">y que los productos allí </w:t>
+      </w:r>
+      <w:r>
+        <w:rPr>
+          <w:rFonts w:ascii="Arial" w:hAnsi="Arial" w:cs="Arial"/>
+          <w:sz w:val="24"/>
+          <w:szCs w:val="24"/>
+        </w:rPr>
+        <w:t>exhibidos</w:t>
+      </w:r>
+      <w:r>
+        <w:rPr>
+          <w:rFonts w:ascii="Arial" w:hAnsi="Arial" w:cs="Arial"/>
+          <w:sz w:val="24"/>
+          <w:szCs w:val="24"/>
+        </w:rPr>
+        <w:t xml:space="preserve"> tengan mayor visibilidad lo que </w:t>
+      </w:r>
+      <w:r>
+        <w:rPr>
+          <w:rFonts w:ascii="Arial" w:hAnsi="Arial" w:cs="Arial"/>
+          <w:sz w:val="24"/>
+          <w:szCs w:val="24"/>
+        </w:rPr>
+        <w:t>generará</w:t>
+      </w:r>
+      <w:r>
+        <w:rPr>
+          <w:rFonts w:ascii="Arial" w:hAnsi="Arial" w:cs="Arial"/>
+          <w:sz w:val="24"/>
+          <w:szCs w:val="24"/>
+        </w:rPr>
+        <w:t xml:space="preserve"> mayores posibilidades de compra</w:t>
+      </w:r>
+      <w:r>
+        <w:rPr>
+          <w:rFonts w:ascii="Arial" w:hAnsi="Arial" w:cs="Arial"/>
+          <w:sz w:val="24"/>
+          <w:szCs w:val="24"/>
+        </w:rPr>
+        <w:t xml:space="preserve"> dentro del aplicativo.</w:t>
+      </w:r>
     </w:p>
     <w:p>
       <w:pPr>
         <w:pStyle w:val="Prrafodelista"/>
         <w:ind w:left="0"/>
-        <w:jc w:val="both"/>
-        <w:rPr>
-          <w:rFonts w:ascii="Arial" w:hAnsi="Arial" w:cs="Arial"/>
-          <w:b/>
-          <w:bCs/>
-          <w:sz w:val="24"/>
-          <w:szCs w:val="24"/>
-        </w:rPr>
-      </w:pPr>
+        <w:rPr>
+          <w:rFonts w:ascii="Arial" w:hAnsi="Arial" w:cs="Arial"/>
+          <w:sz w:val="24"/>
+          <w:szCs w:val="24"/>
+        </w:rPr>
+      </w:pPr>
+      <w:r>
+        <w:rPr>
+          <w:rFonts w:ascii="Arial" w:hAnsi="Arial" w:cs="Arial"/>
+          <w:sz w:val="24"/>
+          <w:szCs w:val="24"/>
+        </w:rPr>
+        <w:t xml:space="preserve">Funcionara como una tienda online </w:t>
+      </w:r>
+      <w:r>
+        <w:rPr>
+          <w:rFonts w:ascii="Arial" w:hAnsi="Arial" w:cs="Arial"/>
+          <w:sz w:val="24"/>
+          <w:szCs w:val="24"/>
+        </w:rPr>
+        <w:t xml:space="preserve">en la cual no solo se </w:t>
+      </w:r>
+      <w:r>
+        <w:rPr>
+          <w:rFonts w:ascii="Arial" w:hAnsi="Arial" w:cs="Arial"/>
+          <w:sz w:val="24"/>
+          <w:szCs w:val="24"/>
+        </w:rPr>
+        <w:t>generarán</w:t>
+      </w:r>
+      <w:r>
+        <w:rPr>
+          <w:rFonts w:ascii="Arial" w:hAnsi="Arial" w:cs="Arial"/>
+          <w:sz w:val="24"/>
+          <w:szCs w:val="24"/>
+        </w:rPr>
+        <w:t xml:space="preserve"> ventas, también se </w:t>
+      </w:r>
+      <w:r>
+        <w:rPr>
+          <w:rFonts w:ascii="Arial" w:hAnsi="Arial" w:cs="Arial"/>
+          <w:sz w:val="24"/>
+          <w:szCs w:val="24"/>
+        </w:rPr>
+        <w:t>creará</w:t>
+      </w:r>
+      <w:r>
+        <w:rPr>
+          <w:rFonts w:ascii="Arial" w:hAnsi="Arial" w:cs="Arial"/>
+          <w:sz w:val="24"/>
+          <w:szCs w:val="24"/>
+        </w:rPr>
+        <w:t xml:space="preserve"> comunidad para tener mayor confia</w:t>
+      </w:r>
+      <w:r>
+        <w:rPr>
+          <w:rFonts w:ascii="Arial" w:hAnsi="Arial" w:cs="Arial"/>
+          <w:sz w:val="24"/>
+          <w:szCs w:val="24"/>
+        </w:rPr>
+        <w:t>bilidad ante los usuarios</w:t>
+      </w:r>
+      <w:r>
+        <w:rPr>
+          <w:rFonts w:ascii="Arial" w:hAnsi="Arial" w:cs="Arial"/>
+          <w:sz w:val="24"/>
+          <w:szCs w:val="24"/>
+        </w:rPr>
+        <w:t xml:space="preserve"> y consolidar clientes recurrentes</w:t>
+      </w:r>
+      <w:r>
+        <w:rPr>
+          <w:rFonts w:ascii="Arial" w:hAnsi="Arial" w:cs="Arial"/>
+          <w:sz w:val="24"/>
+          <w:szCs w:val="24"/>
+        </w:rPr>
+        <w:t xml:space="preserve"> que se lleven una buena experiencia dentro de la plataforma</w:t>
+      </w:r>
+      <w:r>
+        <w:rPr>
+          <w:rFonts w:ascii="Arial" w:hAnsi="Arial" w:cs="Arial"/>
+          <w:sz w:val="24"/>
+          <w:szCs w:val="24"/>
+        </w:rPr>
+        <w:t xml:space="preserve">, se </w:t>
+      </w:r>
+      <w:r>
+        <w:rPr>
+          <w:rFonts w:ascii="Arial" w:hAnsi="Arial" w:cs="Arial"/>
+          <w:sz w:val="24"/>
+          <w:szCs w:val="24"/>
+        </w:rPr>
+        <w:t>aplicarán</w:t>
+      </w:r>
+      <w:r>
+        <w:rPr>
+          <w:rFonts w:ascii="Arial" w:hAnsi="Arial" w:cs="Arial"/>
+          <w:sz w:val="24"/>
+          <w:szCs w:val="24"/>
+        </w:rPr>
+        <w:t xml:space="preserve"> estrategias de marketing para atraer al aplicativo clientes</w:t>
+      </w:r>
+      <w:r>
+        <w:rPr>
+          <w:rFonts w:ascii="Arial" w:hAnsi="Arial" w:cs="Arial"/>
+          <w:sz w:val="24"/>
+          <w:szCs w:val="24"/>
+        </w:rPr>
+        <w:t xml:space="preserve"> </w:t>
+      </w:r>
+      <w:r>
+        <w:rPr>
+          <w:rFonts w:ascii="Arial" w:hAnsi="Arial" w:cs="Arial"/>
+          <w:sz w:val="24"/>
+          <w:szCs w:val="24"/>
+        </w:rPr>
+        <w:t xml:space="preserve">potenciales </w:t>
+      </w:r>
+      <w:r>
+        <w:rPr>
+          <w:rFonts w:ascii="Arial" w:hAnsi="Arial" w:cs="Arial"/>
+          <w:sz w:val="24"/>
+          <w:szCs w:val="24"/>
+        </w:rPr>
+        <w:t>que se interesen en comprar a gran escala y así beneficiar al sector agrícola.</w:t>
+      </w:r>
     </w:p>
     <w:p>
       <w:pPr>
@@ -5390,233 +6697,9 @@
           <w:bCs/>
           <w:sz w:val="24"/>
           <w:szCs w:val="24"/>
-        </w:rPr>
-      </w:pPr>
-    </w:p>
-    <w:p>
-      <w:pPr>
-        <w:pStyle w:val="Prrafodelista"/>
-        <w:ind w:left="0"/>
-        <w:jc w:val="both"/>
-        <w:rPr>
-          <w:rFonts w:ascii="Arial" w:hAnsi="Arial" w:cs="Arial"/>
-          <w:b/>
-          <w:bCs/>
-          <w:sz w:val="24"/>
-          <w:szCs w:val="24"/>
-        </w:rPr>
-      </w:pPr>
-    </w:p>
-    <w:p>
-      <w:pPr>
-        <w:pStyle w:val="Prrafodelista"/>
-        <w:ind w:left="0"/>
-        <w:jc w:val="both"/>
-        <w:rPr>
-          <w:rFonts w:ascii="Arial" w:hAnsi="Arial" w:cs="Arial"/>
-          <w:b/>
-          <w:bCs/>
-          <w:sz w:val="24"/>
-          <w:szCs w:val="24"/>
-        </w:rPr>
-      </w:pPr>
-    </w:p>
-    <w:p>
-      <w:pPr>
-        <w:pStyle w:val="Prrafodelista"/>
-        <w:ind w:left="0"/>
-        <w:jc w:val="both"/>
-        <w:rPr>
-          <w:rFonts w:ascii="Arial" w:hAnsi="Arial" w:cs="Arial"/>
-          <w:b/>
-          <w:bCs/>
-          <w:sz w:val="24"/>
-          <w:szCs w:val="24"/>
-        </w:rPr>
-      </w:pPr>
-    </w:p>
-    <w:p>
-      <w:pPr>
-        <w:pStyle w:val="Prrafodelista"/>
-        <w:ind w:left="0"/>
-        <w:jc w:val="both"/>
-        <w:rPr>
-          <w:rFonts w:ascii="Arial" w:hAnsi="Arial" w:cs="Arial"/>
-          <w:b/>
-          <w:bCs/>
-          <w:sz w:val="24"/>
-          <w:szCs w:val="24"/>
-        </w:rPr>
-      </w:pPr>
-    </w:p>
-    <w:p>
-      <w:pPr>
-        <w:pStyle w:val="Prrafodelista"/>
-        <w:ind w:left="0"/>
-        <w:jc w:val="both"/>
-        <w:rPr>
-          <w:rFonts w:ascii="Arial" w:hAnsi="Arial" w:cs="Arial"/>
-          <w:b/>
-          <w:bCs/>
-          <w:sz w:val="24"/>
-          <w:szCs w:val="24"/>
-        </w:rPr>
-      </w:pPr>
-    </w:p>
-    <w:p>
-      <w:pPr>
-        <w:pStyle w:val="Prrafodelista"/>
-        <w:ind w:left="0"/>
-        <w:jc w:val="both"/>
-        <w:rPr>
-          <w:rFonts w:ascii="Arial" w:hAnsi="Arial" w:cs="Arial"/>
-          <w:b/>
-          <w:bCs/>
-          <w:sz w:val="24"/>
-          <w:szCs w:val="24"/>
-        </w:rPr>
-      </w:pPr>
-    </w:p>
-    <w:p>
-      <w:pPr>
-        <w:pStyle w:val="Prrafodelista"/>
-        <w:ind w:left="0"/>
-        <w:jc w:val="both"/>
-        <w:rPr>
-          <w:rFonts w:ascii="Arial" w:hAnsi="Arial" w:cs="Arial"/>
-          <w:b/>
-          <w:bCs/>
-          <w:sz w:val="24"/>
-          <w:szCs w:val="24"/>
-        </w:rPr>
-      </w:pPr>
-    </w:p>
-    <w:p>
-      <w:pPr>
-        <w:pStyle w:val="Prrafodelista"/>
-        <w:ind w:left="0"/>
-        <w:jc w:val="both"/>
-        <w:rPr>
-          <w:rFonts w:ascii="Arial" w:hAnsi="Arial" w:cs="Arial"/>
-          <w:b/>
-          <w:bCs/>
-          <w:sz w:val="24"/>
-          <w:szCs w:val="24"/>
-        </w:rPr>
-      </w:pPr>
-    </w:p>
-    <w:p>
-      <w:pPr>
-        <w:pStyle w:val="Prrafodelista"/>
-        <w:ind w:left="0"/>
-        <w:jc w:val="both"/>
-        <w:rPr>
-          <w:rFonts w:ascii="Arial" w:hAnsi="Arial" w:cs="Arial"/>
-          <w:b/>
-          <w:bCs/>
-          <w:sz w:val="24"/>
-          <w:szCs w:val="24"/>
-        </w:rPr>
-      </w:pPr>
-    </w:p>
-    <w:p>
-      <w:pPr>
-        <w:pStyle w:val="Prrafodelista"/>
-        <w:ind w:left="0"/>
-        <w:jc w:val="both"/>
-        <w:rPr>
-          <w:rFonts w:ascii="Arial" w:hAnsi="Arial" w:cs="Arial"/>
-          <w:b/>
-          <w:bCs/>
-          <w:sz w:val="24"/>
-          <w:szCs w:val="24"/>
-        </w:rPr>
-      </w:pPr>
-      <w:r>
-        <w:rPr>
-          <w:rFonts w:ascii="Arial" w:hAnsi="Arial" w:cs="Arial"/>
-          <w:b/>
-          <w:bCs/>
-          <w:sz w:val="24"/>
-          <w:szCs w:val="24"/>
-        </w:rPr>
-        <w:t>Avances del desarrollo</w:t>
-      </w:r>
-    </w:p>
-    <w:p>
-      <w:pPr>
-        <w:pStyle w:val="Prrafodelista"/>
-        <w:ind w:left="0"/>
-        <w:jc w:val="both"/>
-        <w:rPr>
-          <w:rFonts w:ascii="Arial" w:hAnsi="Arial" w:cs="Arial"/>
-          <w:sz w:val="24"/>
-          <w:szCs w:val="24"/>
-        </w:rPr>
-      </w:pPr>
-    </w:p>
-    <w:p>
-      <w:pPr>
-        <w:pStyle w:val="Prrafodelista"/>
-        <w:ind w:left="0"/>
-        <w:jc w:val="both"/>
-        <w:rPr>
-          <w:rFonts w:ascii="Arial" w:hAnsi="Arial" w:cs="Arial"/>
-          <w:b/>
-          <w:bCs/>
-          <w:sz w:val="24"/>
-          <w:szCs w:val="24"/>
-        </w:rPr>
-      </w:pPr>
-      <w:r>
-        <w:rPr>
-          <w:rFonts w:ascii="Arial" w:hAnsi="Arial" w:cs="Arial"/>
-          <w:b/>
-          <w:bCs/>
-          <w:sz w:val="24"/>
-          <w:szCs w:val="24"/>
-        </w:rPr>
-        <w:t>Perspectiva del producto</w:t>
-      </w:r>
-    </w:p>
-    <w:p>
-      <w:pPr>
-        <w:pStyle w:val="Prrafodelista"/>
-        <w:ind w:left="0"/>
-        <w:jc w:val="both"/>
-        <w:rPr>
-          <w:rFonts w:ascii="Arial" w:hAnsi="Arial" w:cs="Arial"/>
-          <w:b/>
-          <w:bCs/>
-          <w:sz w:val="24"/>
-          <w:szCs w:val="24"/>
-        </w:rPr>
-      </w:pPr>
-    </w:p>
-    <w:p>
-      <w:pPr>
-        <w:pStyle w:val="Prrafodelista"/>
-        <w:ind w:left="0"/>
-        <w:jc w:val="both"/>
-        <w:rPr>
-          <w:rFonts w:ascii="Arial" w:hAnsi="Arial" w:cs="Arial"/>
-          <w:b/>
-          <w:bCs/>
-          <w:sz w:val="24"/>
-          <w:szCs w:val="24"/>
           <w:u w:val="single"/>
         </w:rPr>
       </w:pPr>
-      <w:r>
-        <w:rPr>
-          <w:rFonts w:ascii="Arial" w:hAnsi="Arial" w:cs="Arial"/>
-          <w:b/>
-          <w:bCs/>
-          <w:sz w:val="24"/>
-          <w:szCs w:val="24"/>
-        </w:rPr>
-        <w:t>Sintesis</w:t>
-      </w:r>
     </w:p>
     <w:sectPr>
       <w:pgSz w:w="12240" w:h="15840"/>

</xml_diff>